<commit_message>
Adding vacation work, Spreedsheet view and Usage view
</commit_message>
<xml_diff>
--- a/MECN4020/List of added task/2.docx
+++ b/MECN4020/List of added task/2.docx
@@ -104,6 +104,14 @@
                 <w:t>Duration</w:t>
               </w:r>
             </w:ins>
+            <w:r>
+              <w:rPr>
+                <w:b/>
+                <w:sz w:val="18"/>
+                <w:szCs w:val="18"/>
+              </w:rPr>
+              <w:t xml:space="preserve"> (in days)</w:t>
+            </w:r>
           </w:p>
         </w:tc>
         <w:tc>
@@ -355,6 +363,13 @@
                 <w:szCs w:val="18"/>
               </w:rPr>
             </w:pPr>
+            <w:r>
+              <w:rPr>
+                <w:sz w:val="18"/>
+                <w:szCs w:val="18"/>
+              </w:rPr>
+              <w:t>2</w:t>
+            </w:r>
           </w:p>
         </w:tc>
         <w:tc>
@@ -578,6 +593,13 @@
                 <w:szCs w:val="18"/>
               </w:rPr>
             </w:pPr>
+            <w:r>
+              <w:rPr>
+                <w:sz w:val="18"/>
+                <w:szCs w:val="18"/>
+              </w:rPr>
+              <w:t>153</w:t>
+            </w:r>
           </w:p>
         </w:tc>
         <w:tc>
@@ -686,6 +708,13 @@
                 <w:szCs w:val="18"/>
               </w:rPr>
             </w:pPr>
+            <w:r>
+              <w:rPr>
+                <w:sz w:val="18"/>
+                <w:szCs w:val="18"/>
+              </w:rPr>
+              <w:t>153</w:t>
+            </w:r>
           </w:p>
         </w:tc>
         <w:tc>
@@ -806,6 +835,13 @@
                 <w:szCs w:val="18"/>
               </w:rPr>
             </w:pPr>
+            <w:r>
+              <w:rPr>
+                <w:sz w:val="18"/>
+                <w:szCs w:val="18"/>
+              </w:rPr>
+              <w:t>153</w:t>
+            </w:r>
           </w:p>
         </w:tc>
         <w:tc>
@@ -911,6 +947,13 @@
                 <w:szCs w:val="18"/>
               </w:rPr>
             </w:pPr>
+            <w:r>
+              <w:rPr>
+                <w:sz w:val="18"/>
+                <w:szCs w:val="18"/>
+              </w:rPr>
+              <w:t>37</w:t>
+            </w:r>
           </w:p>
         </w:tc>
         <w:tc>
@@ -1017,6 +1060,13 @@
                 <w:szCs w:val="18"/>
               </w:rPr>
             </w:pPr>
+            <w:r>
+              <w:rPr>
+                <w:sz w:val="18"/>
+                <w:szCs w:val="18"/>
+              </w:rPr>
+              <w:t>15</w:t>
+            </w:r>
           </w:p>
         </w:tc>
         <w:tc>
@@ -1127,6 +1177,13 @@
                 <w:szCs w:val="18"/>
               </w:rPr>
             </w:pPr>
+            <w:r>
+              <w:rPr>
+                <w:sz w:val="18"/>
+                <w:szCs w:val="18"/>
+              </w:rPr>
+              <w:t>10</w:t>
+            </w:r>
           </w:p>
         </w:tc>
         <w:tc>
@@ -1235,6 +1292,13 @@
                 <w:szCs w:val="18"/>
               </w:rPr>
             </w:pPr>
+            <w:r>
+              <w:rPr>
+                <w:sz w:val="18"/>
+                <w:szCs w:val="18"/>
+              </w:rPr>
+              <w:t>20</w:t>
+            </w:r>
           </w:p>
         </w:tc>
         <w:tc>
@@ -1343,6 +1407,13 @@
                 <w:szCs w:val="18"/>
               </w:rPr>
             </w:pPr>
+            <w:r>
+              <w:rPr>
+                <w:sz w:val="18"/>
+                <w:szCs w:val="18"/>
+              </w:rPr>
+              <w:t>8</w:t>
+            </w:r>
           </w:p>
         </w:tc>
         <w:tc>
@@ -1449,6 +1520,13 @@
                 <w:szCs w:val="18"/>
               </w:rPr>
             </w:pPr>
+            <w:r>
+              <w:rPr>
+                <w:sz w:val="18"/>
+                <w:szCs w:val="18"/>
+              </w:rPr>
+              <w:t>40</w:t>
+            </w:r>
           </w:p>
         </w:tc>
         <w:tc>
@@ -1740,6 +1818,13 @@
                 <w:szCs w:val="18"/>
               </w:rPr>
             </w:pPr>
+            <w:r>
+              <w:rPr>
+                <w:sz w:val="18"/>
+                <w:szCs w:val="18"/>
+              </w:rPr>
+              <w:t>1</w:t>
+            </w:r>
           </w:p>
         </w:tc>
         <w:tc>
@@ -1837,6 +1922,13 @@
                 <w:szCs w:val="18"/>
               </w:rPr>
             </w:pPr>
+            <w:r>
+              <w:rPr>
+                <w:sz w:val="18"/>
+                <w:szCs w:val="18"/>
+              </w:rPr>
+              <w:t>39</w:t>
+            </w:r>
           </w:p>
         </w:tc>
         <w:tc>
@@ -1934,6 +2026,13 @@
                 <w:szCs w:val="18"/>
               </w:rPr>
             </w:pPr>
+            <w:r>
+              <w:rPr>
+                <w:sz w:val="18"/>
+                <w:szCs w:val="18"/>
+              </w:rPr>
+              <w:t>5</w:t>
+            </w:r>
           </w:p>
         </w:tc>
         <w:tc>
@@ -2016,7 +2115,21 @@
                 <w:sz w:val="18"/>
                 <w:szCs w:val="18"/>
               </w:rPr>
-              <w:t>Paint Inspection</w:t>
+              <w:t xml:space="preserve">Paint </w:t>
+            </w:r>
+            <w:r>
+              <w:rPr>
+                <w:sz w:val="18"/>
+                <w:szCs w:val="18"/>
+              </w:rPr>
+              <w:t xml:space="preserve">Shop </w:t>
+            </w:r>
+            <w:r>
+              <w:rPr>
+                <w:sz w:val="18"/>
+                <w:szCs w:val="18"/>
+              </w:rPr>
+              <w:t>Inspection</w:t>
             </w:r>
           </w:p>
         </w:tc>
@@ -2031,6 +2144,117 @@
                 <w:szCs w:val="18"/>
               </w:rPr>
             </w:pPr>
+            <w:r>
+              <w:rPr>
+                <w:sz w:val="18"/>
+                <w:szCs w:val="18"/>
+              </w:rPr>
+              <w:t>5</w:t>
+            </w:r>
+          </w:p>
+        </w:tc>
+        <w:tc>
+          <w:tcPr>
+            <w:tcW w:w="3165" w:type="dxa"/>
+          </w:tcPr>
+          <w:p>
+            <w:pPr>
+              <w:rPr>
+                <w:sz w:val="18"/>
+                <w:szCs w:val="18"/>
+              </w:rPr>
+            </w:pPr>
+          </w:p>
+        </w:tc>
+        <w:tc>
+          <w:tcPr>
+            <w:tcW w:w="1870" w:type="dxa"/>
+          </w:tcPr>
+          <w:p>
+            <w:pPr>
+              <w:rPr>
+                <w:sz w:val="18"/>
+                <w:szCs w:val="18"/>
+              </w:rPr>
+            </w:pPr>
+          </w:p>
+        </w:tc>
+      </w:tr>
+      <w:tr>
+        <w:trPr>
+          <w:trHeight w:val="530"/>
+        </w:trPr>
+        <w:tc>
+          <w:tcPr>
+            <w:tcW w:w="935" w:type="dxa"/>
+          </w:tcPr>
+          <w:p>
+            <w:pPr>
+              <w:rPr>
+                <w:sz w:val="18"/>
+                <w:szCs w:val="18"/>
+              </w:rPr>
+            </w:pPr>
+          </w:p>
+        </w:tc>
+        <w:tc>
+          <w:tcPr>
+            <w:tcW w:w="935" w:type="dxa"/>
+          </w:tcPr>
+          <w:p>
+            <w:pPr>
+              <w:rPr>
+                <w:sz w:val="18"/>
+                <w:szCs w:val="18"/>
+              </w:rPr>
+            </w:pPr>
+            <w:r>
+              <w:rPr>
+                <w:sz w:val="18"/>
+                <w:szCs w:val="18"/>
+              </w:rPr>
+              <w:t>X</w:t>
+            </w:r>
+          </w:p>
+        </w:tc>
+        <w:tc>
+          <w:tcPr>
+            <w:tcW w:w="1373" w:type="dxa"/>
+          </w:tcPr>
+          <w:p>
+            <w:pPr>
+              <w:rPr>
+                <w:sz w:val="18"/>
+                <w:szCs w:val="18"/>
+              </w:rPr>
+            </w:pPr>
+            <w:r>
+              <w:rPr>
+                <w:sz w:val="18"/>
+                <w:szCs w:val="18"/>
+              </w:rPr>
+              <w:t>Building Inspection</w:t>
+            </w:r>
+          </w:p>
+        </w:tc>
+        <w:tc>
+          <w:tcPr>
+            <w:tcW w:w="1072" w:type="dxa"/>
+          </w:tcPr>
+          <w:p>
+            <w:pPr>
+              <w:rPr>
+                <w:sz w:val="18"/>
+                <w:szCs w:val="18"/>
+              </w:rPr>
+            </w:pPr>
+            <w:r>
+              <w:rPr>
+                <w:sz w:val="18"/>
+                <w:szCs w:val="18"/>
+              </w:rPr>
+              <w:t>4</w:t>
+            </w:r>
           </w:p>
         </w:tc>
         <w:tc>
@@ -2113,7 +2337,7 @@
                 <w:sz w:val="18"/>
                 <w:szCs w:val="18"/>
               </w:rPr>
-              <w:t>Building Inspection</w:t>
+              <w:t>Final Approval</w:t>
             </w:r>
           </w:p>
         </w:tc>
@@ -2128,105 +2352,13 @@
                 <w:szCs w:val="18"/>
               </w:rPr>
             </w:pPr>
-          </w:p>
-        </w:tc>
-        <w:tc>
-          <w:tcPr>
-            <w:tcW w:w="3165" w:type="dxa"/>
-          </w:tcPr>
-          <w:p>
-            <w:pPr>
-              <w:rPr>
-                <w:sz w:val="18"/>
-                <w:szCs w:val="18"/>
-              </w:rPr>
-            </w:pPr>
-          </w:p>
-        </w:tc>
-        <w:tc>
-          <w:tcPr>
-            <w:tcW w:w="1870" w:type="dxa"/>
-          </w:tcPr>
-          <w:p>
-            <w:pPr>
-              <w:rPr>
-                <w:sz w:val="18"/>
-                <w:szCs w:val="18"/>
-              </w:rPr>
-            </w:pPr>
-          </w:p>
-        </w:tc>
-      </w:tr>
-      <w:tr>
-        <w:trPr>
-          <w:trHeight w:val="112"/>
-        </w:trPr>
-        <w:tc>
-          <w:tcPr>
-            <w:tcW w:w="935" w:type="dxa"/>
-          </w:tcPr>
-          <w:p>
-            <w:pPr>
-              <w:rPr>
-                <w:sz w:val="18"/>
-                <w:szCs w:val="18"/>
-              </w:rPr>
-            </w:pPr>
-          </w:p>
-        </w:tc>
-        <w:tc>
-          <w:tcPr>
-            <w:tcW w:w="935" w:type="dxa"/>
-          </w:tcPr>
-          <w:p>
-            <w:pPr>
-              <w:rPr>
-                <w:sz w:val="18"/>
-                <w:szCs w:val="18"/>
-              </w:rPr>
-            </w:pPr>
-            <w:r>
-              <w:rPr>
-                <w:sz w:val="18"/>
-                <w:szCs w:val="18"/>
-              </w:rPr>
-              <w:t>X</w:t>
-            </w:r>
-            <w:bookmarkStart w:id="52" w:name="_GoBack"/>
-            <w:bookmarkEnd w:id="52"/>
-          </w:p>
-        </w:tc>
-        <w:tc>
-          <w:tcPr>
-            <w:tcW w:w="1373" w:type="dxa"/>
-          </w:tcPr>
-          <w:p>
-            <w:pPr>
-              <w:rPr>
-                <w:sz w:val="18"/>
-                <w:szCs w:val="18"/>
-              </w:rPr>
-            </w:pPr>
-            <w:r>
-              <w:rPr>
-                <w:sz w:val="18"/>
-                <w:szCs w:val="18"/>
-              </w:rPr>
-              <w:t>Final Approval</w:t>
-            </w:r>
-          </w:p>
-        </w:tc>
-        <w:tc>
-          <w:tcPr>
-            <w:tcW w:w="1072" w:type="dxa"/>
-          </w:tcPr>
-          <w:p>
-            <w:pPr>
-              <w:rPr>
-                <w:sz w:val="18"/>
-                <w:szCs w:val="18"/>
-              </w:rPr>
-            </w:pPr>
+            <w:r>
+              <w:rPr>
+                <w:sz w:val="18"/>
+                <w:szCs w:val="18"/>
+              </w:rPr>
+              <w:t>3</w:t>
+            </w:r>
           </w:p>
         </w:tc>
         <w:tc>
@@ -2257,7 +2389,10 @@
         </w:tc>
       </w:tr>
     </w:tbl>
-    <w:p/>
+    <w:p>
+      <w:bookmarkStart w:id="52" w:name="_GoBack"/>
+      <w:bookmarkEnd w:id="52"/>
+    </w:p>
     <w:sectPr>
       <w:pgSz w:w="12240" w:h="15840"/>
       <w:pgMar w:top="1440" w:right="1440" w:bottom="1440" w:left="1440" w:header="720" w:footer="720" w:gutter="0"/>

</xml_diff>

<commit_message>
Updating list of added tasks
</commit_message>
<xml_diff>
--- a/MECN4020/List of added task/2.docx
+++ b/MECN4020/List of added task/2.docx
@@ -22,8 +22,8 @@
         <w:gridCol w:w="934"/>
         <w:gridCol w:w="934"/>
         <w:gridCol w:w="1383"/>
-        <w:gridCol w:w="1071"/>
-        <w:gridCol w:w="3160"/>
+        <w:gridCol w:w="884"/>
+        <w:gridCol w:w="3347"/>
         <w:gridCol w:w="1868"/>
       </w:tblGrid>
       <w:tr>
@@ -33,13 +33,14 @@
         </w:trPr>
         <w:tc>
           <w:tcPr>
-            <w:tcW w:w="1870" w:type="dxa"/>
+            <w:tcW w:w="1868" w:type="dxa"/>
             <w:gridSpan w:val="2"/>
           </w:tcPr>
           <w:p>
             <w:pPr>
               <w:rPr>
                 <w:ins w:id="2" w:author="Teboho Lekeno" w:date="2019-03-09T18:18:00Z"/>
+                <w:b/>
                 <w:sz w:val="18"/>
                 <w:szCs w:val="18"/>
               </w:rPr>
@@ -58,13 +59,14 @@
         </w:tc>
         <w:tc>
           <w:tcPr>
-            <w:tcW w:w="1373" w:type="dxa"/>
+            <w:tcW w:w="1383" w:type="dxa"/>
             <w:vMerge w:val="restart"/>
           </w:tcPr>
           <w:p>
             <w:pPr>
               <w:rPr>
                 <w:ins w:id="4" w:author="Teboho Lekeno" w:date="2019-03-09T18:18:00Z"/>
+                <w:b/>
                 <w:sz w:val="18"/>
                 <w:szCs w:val="18"/>
               </w:rPr>
@@ -83,13 +85,14 @@
         </w:tc>
         <w:tc>
           <w:tcPr>
-            <w:tcW w:w="1072" w:type="dxa"/>
+            <w:tcW w:w="884" w:type="dxa"/>
             <w:vMerge w:val="restart"/>
           </w:tcPr>
           <w:p>
             <w:pPr>
               <w:rPr>
                 <w:ins w:id="6" w:author="Teboho Lekeno" w:date="2019-03-09T18:18:00Z"/>
+                <w:b/>
                 <w:sz w:val="18"/>
                 <w:szCs w:val="18"/>
               </w:rPr>
@@ -116,13 +119,14 @@
         </w:tc>
         <w:tc>
           <w:tcPr>
-            <w:tcW w:w="3165" w:type="dxa"/>
+            <w:tcW w:w="3347" w:type="dxa"/>
             <w:vMerge w:val="restart"/>
           </w:tcPr>
           <w:p>
             <w:pPr>
               <w:rPr>
                 <w:ins w:id="8" w:author="Teboho Lekeno" w:date="2019-03-09T18:18:00Z"/>
+                <w:b/>
                 <w:sz w:val="18"/>
                 <w:szCs w:val="18"/>
               </w:rPr>
@@ -141,13 +145,14 @@
         </w:tc>
         <w:tc>
           <w:tcPr>
-            <w:tcW w:w="1870" w:type="dxa"/>
+            <w:tcW w:w="1868" w:type="dxa"/>
             <w:vMerge w:val="restart"/>
           </w:tcPr>
           <w:p>
             <w:pPr>
               <w:rPr>
                 <w:ins w:id="10" w:author="Teboho Lekeno" w:date="2019-03-09T18:18:00Z"/>
+                <w:b/>
                 <w:sz w:val="18"/>
                 <w:szCs w:val="18"/>
               </w:rPr>
@@ -172,12 +177,13 @@
         </w:trPr>
         <w:tc>
           <w:tcPr>
-            <w:tcW w:w="935" w:type="dxa"/>
+            <w:tcW w:w="934" w:type="dxa"/>
           </w:tcPr>
           <w:p>
             <w:pPr>
               <w:rPr>
                 <w:ins w:id="13" w:author="Teboho Lekeno" w:date="2019-03-09T18:18:00Z"/>
+                <w:b/>
                 <w:sz w:val="18"/>
                 <w:szCs w:val="18"/>
               </w:rPr>
@@ -196,12 +202,13 @@
         </w:tc>
         <w:tc>
           <w:tcPr>
-            <w:tcW w:w="935" w:type="dxa"/>
+            <w:tcW w:w="934" w:type="dxa"/>
           </w:tcPr>
           <w:p>
             <w:pPr>
               <w:rPr>
                 <w:ins w:id="15" w:author="Teboho Lekeno" w:date="2019-03-09T18:18:00Z"/>
+                <w:b/>
                 <w:sz w:val="18"/>
                 <w:szCs w:val="18"/>
               </w:rPr>
@@ -220,58 +227,62 @@
         </w:tc>
         <w:tc>
           <w:tcPr>
-            <w:tcW w:w="1373" w:type="dxa"/>
+            <w:tcW w:w="1383" w:type="dxa"/>
             <w:vMerge/>
           </w:tcPr>
           <w:p>
             <w:pPr>
               <w:rPr>
                 <w:ins w:id="17" w:author="Teboho Lekeno" w:date="2019-03-09T18:18:00Z"/>
-                <w:sz w:val="18"/>
-                <w:szCs w:val="18"/>
-              </w:rPr>
-            </w:pPr>
-          </w:p>
-        </w:tc>
-        <w:tc>
-          <w:tcPr>
-            <w:tcW w:w="1072" w:type="dxa"/>
+                <w:b/>
+                <w:sz w:val="18"/>
+                <w:szCs w:val="18"/>
+              </w:rPr>
+            </w:pPr>
+          </w:p>
+        </w:tc>
+        <w:tc>
+          <w:tcPr>
+            <w:tcW w:w="884" w:type="dxa"/>
             <w:vMerge/>
           </w:tcPr>
           <w:p>
             <w:pPr>
               <w:rPr>
                 <w:ins w:id="18" w:author="Teboho Lekeno" w:date="2019-03-09T18:18:00Z"/>
-                <w:sz w:val="18"/>
-                <w:szCs w:val="18"/>
-              </w:rPr>
-            </w:pPr>
-          </w:p>
-        </w:tc>
-        <w:tc>
-          <w:tcPr>
-            <w:tcW w:w="3165" w:type="dxa"/>
+                <w:b/>
+                <w:sz w:val="18"/>
+                <w:szCs w:val="18"/>
+              </w:rPr>
+            </w:pPr>
+          </w:p>
+        </w:tc>
+        <w:tc>
+          <w:tcPr>
+            <w:tcW w:w="3347" w:type="dxa"/>
             <w:vMerge/>
           </w:tcPr>
           <w:p>
             <w:pPr>
               <w:rPr>
                 <w:ins w:id="19" w:author="Teboho Lekeno" w:date="2019-03-09T18:18:00Z"/>
-                <w:sz w:val="18"/>
-                <w:szCs w:val="18"/>
-              </w:rPr>
-            </w:pPr>
-          </w:p>
-        </w:tc>
-        <w:tc>
-          <w:tcPr>
-            <w:tcW w:w="1870" w:type="dxa"/>
+                <w:b/>
+                <w:sz w:val="18"/>
+                <w:szCs w:val="18"/>
+              </w:rPr>
+            </w:pPr>
+          </w:p>
+        </w:tc>
+        <w:tc>
+          <w:tcPr>
+            <w:tcW w:w="1868" w:type="dxa"/>
             <w:vMerge/>
           </w:tcPr>
           <w:p>
             <w:pPr>
               <w:rPr>
                 <w:ins w:id="20" w:author="Teboho Lekeno" w:date="2019-03-09T18:18:00Z"/>
+                <w:b/>
                 <w:sz w:val="18"/>
                 <w:szCs w:val="18"/>
               </w:rPr>
@@ -285,21 +296,20 @@
         </w:trPr>
         <w:tc>
           <w:tcPr>
-            <w:tcW w:w="935" w:type="dxa"/>
-          </w:tcPr>
-          <w:p>
-            <w:pPr>
-              <w:rPr>
-                <w:b/>
-                <w:sz w:val="18"/>
-                <w:szCs w:val="18"/>
-              </w:rPr>
-            </w:pPr>
-          </w:p>
-        </w:tc>
-        <w:tc>
-          <w:tcPr>
-            <w:tcW w:w="935" w:type="dxa"/>
+            <w:tcW w:w="934" w:type="dxa"/>
+          </w:tcPr>
+          <w:p>
+            <w:pPr>
+              <w:rPr>
+                <w:sz w:val="18"/>
+                <w:szCs w:val="18"/>
+              </w:rPr>
+            </w:pPr>
+          </w:p>
+        </w:tc>
+        <w:tc>
+          <w:tcPr>
+            <w:tcW w:w="934" w:type="dxa"/>
           </w:tcPr>
           <w:p>
             <w:pPr>
@@ -327,7 +337,7 @@
         </w:tc>
         <w:tc>
           <w:tcPr>
-            <w:tcW w:w="1373" w:type="dxa"/>
+            <w:tcW w:w="1383" w:type="dxa"/>
           </w:tcPr>
           <w:p>
             <w:pPr>
@@ -354,7 +364,7 @@
         </w:tc>
         <w:tc>
           <w:tcPr>
-            <w:tcW w:w="1072" w:type="dxa"/>
+            <w:tcW w:w="884" w:type="dxa"/>
           </w:tcPr>
           <w:p>
             <w:pPr>
@@ -374,28 +384,49 @@
         </w:tc>
         <w:tc>
           <w:tcPr>
-            <w:tcW w:w="3165" w:type="dxa"/>
-          </w:tcPr>
-          <w:p>
-            <w:pPr>
-              <w:rPr>
-                <w:sz w:val="18"/>
-                <w:szCs w:val="18"/>
-              </w:rPr>
-            </w:pPr>
-          </w:p>
-        </w:tc>
-        <w:tc>
-          <w:tcPr>
-            <w:tcW w:w="1870" w:type="dxa"/>
-          </w:tcPr>
-          <w:p>
-            <w:pPr>
-              <w:rPr>
-                <w:sz w:val="18"/>
-                <w:szCs w:val="18"/>
-              </w:rPr>
-            </w:pPr>
+            <w:tcW w:w="3347" w:type="dxa"/>
+          </w:tcPr>
+          <w:p>
+            <w:pPr>
+              <w:rPr>
+                <w:sz w:val="18"/>
+                <w:szCs w:val="18"/>
+              </w:rPr>
+            </w:pPr>
+            <w:r>
+              <w:rPr>
+                <w:sz w:val="18"/>
+                <w:szCs w:val="18"/>
+              </w:rPr>
+              <w:t xml:space="preserve">Will allow the project manager </w:t>
+            </w:r>
+            <w:r>
+              <w:rPr>
+                <w:sz w:val="18"/>
+                <w:szCs w:val="18"/>
+              </w:rPr>
+              <w:t>to review the project planning thoroughly.</w:t>
+            </w:r>
+          </w:p>
+        </w:tc>
+        <w:tc>
+          <w:tcPr>
+            <w:tcW w:w="1868" w:type="dxa"/>
+          </w:tcPr>
+          <w:p>
+            <w:pPr>
+              <w:rPr>
+                <w:sz w:val="18"/>
+                <w:szCs w:val="18"/>
+              </w:rPr>
+            </w:pPr>
+            <w:r>
+              <w:rPr>
+                <w:sz w:val="18"/>
+                <w:szCs w:val="18"/>
+              </w:rPr>
+              <w:t>Andy Johns</w:t>
+            </w:r>
           </w:p>
         </w:tc>
       </w:tr>
@@ -406,7 +437,7 @@
         </w:trPr>
         <w:tc>
           <w:tcPr>
-            <w:tcW w:w="935" w:type="dxa"/>
+            <w:tcW w:w="934" w:type="dxa"/>
           </w:tcPr>
           <w:p>
             <w:pPr>
@@ -420,7 +451,7 @@
         </w:tc>
         <w:tc>
           <w:tcPr>
-            <w:tcW w:w="935" w:type="dxa"/>
+            <w:tcW w:w="934" w:type="dxa"/>
           </w:tcPr>
           <w:p>
             <w:pPr>
@@ -443,7 +474,7 @@
         </w:tc>
         <w:tc>
           <w:tcPr>
-            <w:tcW w:w="1373" w:type="dxa"/>
+            <w:tcW w:w="1383" w:type="dxa"/>
           </w:tcPr>
           <w:p>
             <w:pPr>
@@ -466,7 +497,7 @@
         </w:tc>
         <w:tc>
           <w:tcPr>
-            <w:tcW w:w="1072" w:type="dxa"/>
+            <w:tcW w:w="884" w:type="dxa"/>
           </w:tcPr>
           <w:p>
             <w:pPr>
@@ -476,11 +507,18 @@
                 <w:szCs w:val="18"/>
               </w:rPr>
             </w:pPr>
-          </w:p>
-        </w:tc>
-        <w:tc>
-          <w:tcPr>
-            <w:tcW w:w="3165" w:type="dxa"/>
+            <w:r>
+              <w:rPr>
+                <w:sz w:val="18"/>
+                <w:szCs w:val="18"/>
+              </w:rPr>
+              <w:t>2</w:t>
+            </w:r>
+          </w:p>
+        </w:tc>
+        <w:tc>
+          <w:tcPr>
+            <w:tcW w:w="3347" w:type="dxa"/>
           </w:tcPr>
           <w:p>
             <w:pPr>
@@ -490,20 +528,34 @@
                 <w:szCs w:val="18"/>
               </w:rPr>
             </w:pPr>
+            <w:r>
+              <w:rPr>
+                <w:sz w:val="18"/>
+                <w:szCs w:val="18"/>
+              </w:rPr>
+              <w:t>This duration will a</w:t>
+            </w:r>
             <w:ins w:id="29" w:author="Teboho Lekeno" w:date="2019-03-09T18:18:00Z">
               <w:r>
                 <w:rPr>
                   <w:sz w:val="18"/>
                   <w:szCs w:val="18"/>
                 </w:rPr>
-                <w:t>Allows any changes in a project or issues resulting from re-work to be quickly identified and resolved before troublesome work is carried out.</w:t>
+                <w:t>llows any changes in a project or issues resulting from re-work to be quickly identified and resolved before troublesome work is carried out.</w:t>
               </w:r>
             </w:ins>
-          </w:p>
-        </w:tc>
-        <w:tc>
-          <w:tcPr>
-            <w:tcW w:w="1870" w:type="dxa"/>
+            <w:r>
+              <w:rPr>
+                <w:sz w:val="18"/>
+                <w:szCs w:val="18"/>
+              </w:rPr>
+              <w:t xml:space="preserve"> </w:t>
+            </w:r>
+          </w:p>
+        </w:tc>
+        <w:tc>
+          <w:tcPr>
+            <w:tcW w:w="1868" w:type="dxa"/>
           </w:tcPr>
           <w:p>
             <w:pPr>
@@ -523,7 +575,7 @@
         </w:trPr>
         <w:tc>
           <w:tcPr>
-            <w:tcW w:w="935" w:type="dxa"/>
+            <w:tcW w:w="934" w:type="dxa"/>
           </w:tcPr>
           <w:p>
             <w:pPr>
@@ -546,7 +598,7 @@
         </w:tc>
         <w:tc>
           <w:tcPr>
-            <w:tcW w:w="935" w:type="dxa"/>
+            <w:tcW w:w="934" w:type="dxa"/>
           </w:tcPr>
           <w:p>
             <w:pPr>
@@ -560,7 +612,7 @@
         </w:tc>
         <w:tc>
           <w:tcPr>
-            <w:tcW w:w="1373" w:type="dxa"/>
+            <w:tcW w:w="1383" w:type="dxa"/>
           </w:tcPr>
           <w:p>
             <w:pPr>
@@ -583,7 +635,7 @@
         </w:tc>
         <w:tc>
           <w:tcPr>
-            <w:tcW w:w="1072" w:type="dxa"/>
+            <w:tcW w:w="884" w:type="dxa"/>
           </w:tcPr>
           <w:p>
             <w:pPr>
@@ -604,7 +656,7 @@
         </w:tc>
         <w:tc>
           <w:tcPr>
-            <w:tcW w:w="3165" w:type="dxa"/>
+            <w:tcW w:w="3347" w:type="dxa"/>
           </w:tcPr>
           <w:p>
             <w:pPr>
@@ -614,29 +666,182 @@
                 <w:szCs w:val="18"/>
               </w:rPr>
             </w:pPr>
-            <w:ins w:id="39" w:author="Teboho Lekeno" w:date="2019-03-09T18:18:00Z">
+            <w:r>
+              <w:rPr>
+                <w:sz w:val="18"/>
+                <w:szCs w:val="18"/>
+              </w:rPr>
+              <w:t>The time will allow thoroughly monitoring of the project to ensure</w:t>
+            </w:r>
+            <w:r>
+              <w:rPr>
+                <w:sz w:val="18"/>
+                <w:szCs w:val="18"/>
+              </w:rPr>
+              <w:t xml:space="preserve"> during construction</w:t>
+            </w:r>
+            <w:r>
+              <w:rPr>
+                <w:sz w:val="18"/>
+                <w:szCs w:val="18"/>
+              </w:rPr>
+              <w:t xml:space="preserve"> safety and allow attainability of occupation certificate.</w:t>
+            </w:r>
+          </w:p>
+        </w:tc>
+        <w:tc>
+          <w:tcPr>
+            <w:tcW w:w="1868" w:type="dxa"/>
+          </w:tcPr>
+          <w:p>
+            <w:pPr>
+              <w:rPr>
+                <w:ins w:id="39" w:author="Teboho Lekeno" w:date="2019-03-09T18:18:00Z"/>
+                <w:sz w:val="18"/>
+                <w:szCs w:val="18"/>
+              </w:rPr>
+            </w:pPr>
+            <w:r>
+              <w:rPr>
+                <w:sz w:val="18"/>
+                <w:szCs w:val="18"/>
+              </w:rPr>
+              <w:t>Safety Analyst, Risk Analyst</w:t>
+            </w:r>
+          </w:p>
+        </w:tc>
+      </w:tr>
+      <w:tr>
+        <w:trPr>
+          <w:trHeight w:val="112"/>
+        </w:trPr>
+        <w:tc>
+          <w:tcPr>
+            <w:tcW w:w="934" w:type="dxa"/>
+          </w:tcPr>
+          <w:p>
+            <w:pPr>
+              <w:rPr>
+                <w:sz w:val="18"/>
+                <w:szCs w:val="18"/>
+              </w:rPr>
+            </w:pPr>
+          </w:p>
+        </w:tc>
+        <w:tc>
+          <w:tcPr>
+            <w:tcW w:w="934" w:type="dxa"/>
+          </w:tcPr>
+          <w:p>
+            <w:pPr>
+              <w:rPr>
+                <w:sz w:val="18"/>
+                <w:szCs w:val="18"/>
+              </w:rPr>
+            </w:pPr>
+            <w:r>
+              <w:rPr>
+                <w:sz w:val="18"/>
+                <w:szCs w:val="18"/>
+              </w:rPr>
+              <w:t>X</w:t>
+            </w:r>
+          </w:p>
+        </w:tc>
+        <w:tc>
+          <w:tcPr>
+            <w:tcW w:w="1383" w:type="dxa"/>
+          </w:tcPr>
+          <w:p>
+            <w:pPr>
+              <w:rPr>
+                <w:sz w:val="18"/>
+                <w:szCs w:val="18"/>
+              </w:rPr>
+            </w:pPr>
+            <w:r>
+              <w:rPr>
+                <w:sz w:val="18"/>
+                <w:szCs w:val="18"/>
+              </w:rPr>
+              <w:t>Safety Analysis Report</w:t>
+            </w:r>
+          </w:p>
+        </w:tc>
+        <w:tc>
+          <w:tcPr>
+            <w:tcW w:w="884" w:type="dxa"/>
+          </w:tcPr>
+          <w:p>
+            <w:pPr>
+              <w:rPr>
+                <w:sz w:val="18"/>
+                <w:szCs w:val="18"/>
+              </w:rPr>
+            </w:pPr>
+            <w:r>
+              <w:rPr>
+                <w:sz w:val="18"/>
+                <w:szCs w:val="18"/>
+              </w:rPr>
+              <w:t>153</w:t>
+            </w:r>
+          </w:p>
+        </w:tc>
+        <w:tc>
+          <w:tcPr>
+            <w:tcW w:w="3347" w:type="dxa"/>
+          </w:tcPr>
+          <w:p>
+            <w:pPr>
+              <w:rPr>
+                <w:sz w:val="18"/>
+                <w:szCs w:val="18"/>
+              </w:rPr>
+            </w:pPr>
+            <w:r>
+              <w:rPr>
+                <w:sz w:val="18"/>
+                <w:szCs w:val="18"/>
+              </w:rPr>
+              <w:t>This duration</w:t>
+            </w:r>
+            <w:r>
+              <w:rPr>
+                <w:sz w:val="18"/>
+                <w:szCs w:val="18"/>
+              </w:rPr>
+              <w:t xml:space="preserve"> allow the discussion of hypothetical accident</w:t>
+            </w:r>
+            <w:ins w:id="40" w:author="Teboho Lekeno" w:date="2019-03-09T18:18:00Z">
               <w:r>
                 <w:rPr>
                   <w:sz w:val="18"/>
                   <w:szCs w:val="18"/>
                 </w:rPr>
-                <w:t>Before the new building can be used, the working certificate should be issued which depends on the safety and environmental sustainability.</w:t>
+                <w:t xml:space="preserve"> and propose safety measurement that will prevent such accident. </w:t>
               </w:r>
             </w:ins>
           </w:p>
         </w:tc>
         <w:tc>
           <w:tcPr>
-            <w:tcW w:w="1870" w:type="dxa"/>
-          </w:tcPr>
-          <w:p>
-            <w:pPr>
-              <w:rPr>
-                <w:ins w:id="40" w:author="Teboho Lekeno" w:date="2019-03-09T18:18:00Z"/>
-                <w:sz w:val="18"/>
-                <w:szCs w:val="18"/>
-              </w:rPr>
-            </w:pPr>
+            <w:tcW w:w="1868" w:type="dxa"/>
+          </w:tcPr>
+          <w:p>
+            <w:pPr>
+              <w:rPr>
+                <w:sz w:val="18"/>
+                <w:szCs w:val="18"/>
+              </w:rPr>
+            </w:pPr>
+            <w:r>
+              <w:rPr>
+                <w:sz w:val="18"/>
+                <w:szCs w:val="18"/>
+              </w:rPr>
+              <w:t>Safety Analyst</w:t>
+            </w:r>
           </w:p>
         </w:tc>
       </w:tr>
@@ -646,20 +851,20 @@
         </w:trPr>
         <w:tc>
           <w:tcPr>
-            <w:tcW w:w="935" w:type="dxa"/>
-          </w:tcPr>
-          <w:p>
-            <w:pPr>
-              <w:rPr>
-                <w:sz w:val="18"/>
-                <w:szCs w:val="18"/>
-              </w:rPr>
-            </w:pPr>
-          </w:p>
-        </w:tc>
-        <w:tc>
-          <w:tcPr>
-            <w:tcW w:w="935" w:type="dxa"/>
+            <w:tcW w:w="934" w:type="dxa"/>
+          </w:tcPr>
+          <w:p>
+            <w:pPr>
+              <w:rPr>
+                <w:sz w:val="18"/>
+                <w:szCs w:val="18"/>
+              </w:rPr>
+            </w:pPr>
+          </w:p>
+        </w:tc>
+        <w:tc>
+          <w:tcPr>
+            <w:tcW w:w="934" w:type="dxa"/>
           </w:tcPr>
           <w:p>
             <w:pPr>
@@ -679,27 +884,27 @@
         </w:tc>
         <w:tc>
           <w:tcPr>
-            <w:tcW w:w="1373" w:type="dxa"/>
-          </w:tcPr>
-          <w:p>
-            <w:pPr>
-              <w:rPr>
-                <w:sz w:val="18"/>
-                <w:szCs w:val="18"/>
-              </w:rPr>
-            </w:pPr>
-            <w:r>
-              <w:rPr>
-                <w:sz w:val="18"/>
-                <w:szCs w:val="18"/>
-              </w:rPr>
-              <w:t>Safety Analysis Report</w:t>
-            </w:r>
-          </w:p>
-        </w:tc>
-        <w:tc>
-          <w:tcPr>
-            <w:tcW w:w="1072" w:type="dxa"/>
+            <w:tcW w:w="1383" w:type="dxa"/>
+          </w:tcPr>
+          <w:p>
+            <w:pPr>
+              <w:rPr>
+                <w:sz w:val="18"/>
+                <w:szCs w:val="18"/>
+              </w:rPr>
+            </w:pPr>
+            <w:r>
+              <w:rPr>
+                <w:sz w:val="18"/>
+                <w:szCs w:val="18"/>
+              </w:rPr>
+              <w:t>Probabilistic Risk Assessment</w:t>
+            </w:r>
+          </w:p>
+        </w:tc>
+        <w:tc>
+          <w:tcPr>
+            <w:tcW w:w="884" w:type="dxa"/>
           </w:tcPr>
           <w:p>
             <w:pPr>
@@ -719,51 +924,70 @@
         </w:tc>
         <w:tc>
           <w:tcPr>
-            <w:tcW w:w="3165" w:type="dxa"/>
-          </w:tcPr>
-          <w:p>
-            <w:pPr>
-              <w:rPr>
-                <w:sz w:val="18"/>
-                <w:szCs w:val="18"/>
-              </w:rPr>
-            </w:pPr>
-            <w:r>
-              <w:rPr>
-                <w:sz w:val="18"/>
-                <w:szCs w:val="18"/>
-              </w:rPr>
-              <w:t>W</w:t>
-            </w:r>
-            <w:r>
-              <w:rPr>
-                <w:sz w:val="18"/>
-                <w:szCs w:val="18"/>
-              </w:rPr>
-              <w:t>ill allow the discussion of hypothetical accident</w:t>
-            </w:r>
-            <w:ins w:id="41" w:author="Teboho Lekeno" w:date="2019-03-09T18:18:00Z">
-              <w:r>
-                <w:rPr>
-                  <w:sz w:val="18"/>
-                  <w:szCs w:val="18"/>
-                </w:rPr>
-                <w:t xml:space="preserve"> and propose safety measurement that will provided to prevent such accident. It also provide details of methods to be used to counteract the effect of this accidents in case it prevails.</w:t>
-              </w:r>
-            </w:ins>
-          </w:p>
-        </w:tc>
-        <w:tc>
-          <w:tcPr>
-            <w:tcW w:w="1870" w:type="dxa"/>
-          </w:tcPr>
-          <w:p>
-            <w:pPr>
-              <w:rPr>
-                <w:sz w:val="18"/>
-                <w:szCs w:val="18"/>
-              </w:rPr>
-            </w:pPr>
+            <w:tcW w:w="3347" w:type="dxa"/>
+          </w:tcPr>
+          <w:p>
+            <w:pPr>
+              <w:rPr>
+                <w:sz w:val="18"/>
+                <w:szCs w:val="18"/>
+              </w:rPr>
+            </w:pPr>
+            <w:r>
+              <w:rPr>
+                <w:sz w:val="18"/>
+                <w:szCs w:val="18"/>
+              </w:rPr>
+              <w:t>Will allow</w:t>
+            </w:r>
+            <w:r>
+              <w:rPr>
+                <w:sz w:val="18"/>
+                <w:szCs w:val="18"/>
+              </w:rPr>
+              <w:t xml:space="preserve"> notification and examination</w:t>
+            </w:r>
+            <w:r>
+              <w:rPr>
+                <w:sz w:val="18"/>
+                <w:szCs w:val="18"/>
+              </w:rPr>
+              <w:t xml:space="preserve"> of events that put the project in </w:t>
+            </w:r>
+            <w:r>
+              <w:rPr>
+                <w:sz w:val="18"/>
+                <w:szCs w:val="18"/>
+              </w:rPr>
+              <w:t>abnormal shape</w:t>
+            </w:r>
+            <w:r>
+              <w:rPr>
+                <w:sz w:val="18"/>
+                <w:szCs w:val="18"/>
+              </w:rPr>
+              <w:t xml:space="preserve">. </w:t>
+            </w:r>
+          </w:p>
+        </w:tc>
+        <w:tc>
+          <w:tcPr>
+            <w:tcW w:w="1868" w:type="dxa"/>
+          </w:tcPr>
+          <w:p>
+            <w:pPr>
+              <w:rPr>
+                <w:sz w:val="18"/>
+                <w:szCs w:val="18"/>
+              </w:rPr>
+            </w:pPr>
+            <w:r>
+              <w:rPr>
+                <w:sz w:val="18"/>
+                <w:szCs w:val="18"/>
+              </w:rPr>
+              <w:t>Risk Analyst</w:t>
+            </w:r>
           </w:p>
         </w:tc>
       </w:tr>
@@ -773,20 +997,7 @@
         </w:trPr>
         <w:tc>
           <w:tcPr>
-            <w:tcW w:w="935" w:type="dxa"/>
-          </w:tcPr>
-          <w:p>
-            <w:pPr>
-              <w:rPr>
-                <w:sz w:val="18"/>
-                <w:szCs w:val="18"/>
-              </w:rPr>
-            </w:pPr>
-          </w:p>
-        </w:tc>
-        <w:tc>
-          <w:tcPr>
-            <w:tcW w:w="935" w:type="dxa"/>
+            <w:tcW w:w="934" w:type="dxa"/>
           </w:tcPr>
           <w:p>
             <w:pPr>
@@ -806,127 +1017,29 @@
         </w:tc>
         <w:tc>
           <w:tcPr>
-            <w:tcW w:w="1373" w:type="dxa"/>
-          </w:tcPr>
-          <w:p>
-            <w:pPr>
-              <w:rPr>
-                <w:sz w:val="18"/>
-                <w:szCs w:val="18"/>
-              </w:rPr>
-            </w:pPr>
-            <w:r>
-              <w:rPr>
-                <w:sz w:val="18"/>
-                <w:szCs w:val="18"/>
-              </w:rPr>
-              <w:t>Probabilistic Risk Assessment</w:t>
-            </w:r>
-          </w:p>
-        </w:tc>
-        <w:tc>
-          <w:tcPr>
-            <w:tcW w:w="1072" w:type="dxa"/>
-          </w:tcPr>
-          <w:p>
-            <w:pPr>
-              <w:rPr>
-                <w:sz w:val="18"/>
-                <w:szCs w:val="18"/>
-              </w:rPr>
-            </w:pPr>
-            <w:r>
-              <w:rPr>
-                <w:sz w:val="18"/>
-                <w:szCs w:val="18"/>
-              </w:rPr>
-              <w:t>153</w:t>
-            </w:r>
-          </w:p>
-        </w:tc>
-        <w:tc>
-          <w:tcPr>
-            <w:tcW w:w="3165" w:type="dxa"/>
-          </w:tcPr>
-          <w:p>
-            <w:pPr>
-              <w:rPr>
-                <w:sz w:val="18"/>
-                <w:szCs w:val="18"/>
-              </w:rPr>
-            </w:pPr>
-            <w:r>
-              <w:rPr>
-                <w:sz w:val="18"/>
-                <w:szCs w:val="18"/>
-              </w:rPr>
-              <w:t>Probabilistic risk management include identification and analysis of events that put the project in an off-normal condition. PRA model will be used to obtain the frequency of not achieving a safe, stable end-state.</w:t>
-            </w:r>
-          </w:p>
-        </w:tc>
-        <w:tc>
-          <w:tcPr>
-            <w:tcW w:w="1870" w:type="dxa"/>
-          </w:tcPr>
-          <w:p>
-            <w:pPr>
-              <w:rPr>
-                <w:sz w:val="18"/>
-                <w:szCs w:val="18"/>
-              </w:rPr>
-            </w:pPr>
-          </w:p>
-        </w:tc>
-      </w:tr>
-      <w:tr>
-        <w:trPr>
-          <w:trHeight w:val="112"/>
-        </w:trPr>
-        <w:tc>
-          <w:tcPr>
-            <w:tcW w:w="935" w:type="dxa"/>
-          </w:tcPr>
-          <w:p>
-            <w:pPr>
-              <w:rPr>
-                <w:sz w:val="18"/>
-                <w:szCs w:val="18"/>
-              </w:rPr>
-            </w:pPr>
-            <w:r>
-              <w:rPr>
-                <w:sz w:val="18"/>
-                <w:szCs w:val="18"/>
-              </w:rPr>
-              <w:t>X</w:t>
-            </w:r>
-          </w:p>
-        </w:tc>
-        <w:tc>
-          <w:tcPr>
-            <w:tcW w:w="935" w:type="dxa"/>
-          </w:tcPr>
-          <w:p>
-            <w:pPr>
-              <w:rPr>
-                <w:sz w:val="18"/>
-                <w:szCs w:val="18"/>
-              </w:rPr>
-            </w:pPr>
-          </w:p>
-        </w:tc>
-        <w:tc>
-          <w:tcPr>
-            <w:tcW w:w="1373" w:type="dxa"/>
-          </w:tcPr>
-          <w:p>
-            <w:pPr>
-              <w:rPr>
-                <w:sz w:val="18"/>
-                <w:szCs w:val="18"/>
-              </w:rPr>
-            </w:pPr>
-            <w:ins w:id="42" w:author="Teboho Lekeno" w:date="2019-03-09T18:18:00Z">
+            <w:tcW w:w="934" w:type="dxa"/>
+          </w:tcPr>
+          <w:p>
+            <w:pPr>
+              <w:rPr>
+                <w:sz w:val="18"/>
+                <w:szCs w:val="18"/>
+              </w:rPr>
+            </w:pPr>
+          </w:p>
+        </w:tc>
+        <w:tc>
+          <w:tcPr>
+            <w:tcW w:w="1383" w:type="dxa"/>
+          </w:tcPr>
+          <w:p>
+            <w:pPr>
+              <w:rPr>
+                <w:sz w:val="18"/>
+                <w:szCs w:val="18"/>
+              </w:rPr>
+            </w:pPr>
+            <w:ins w:id="41" w:author="Teboho Lekeno" w:date="2019-03-09T18:18:00Z">
               <w:r>
                 <w:rPr>
                   <w:sz w:val="18"/>
@@ -938,7 +1051,7 @@
         </w:tc>
         <w:tc>
           <w:tcPr>
-            <w:tcW w:w="1072" w:type="dxa"/>
+            <w:tcW w:w="884" w:type="dxa"/>
           </w:tcPr>
           <w:p>
             <w:pPr>
@@ -958,20 +1071,20 @@
         </w:tc>
         <w:tc>
           <w:tcPr>
-            <w:tcW w:w="3165" w:type="dxa"/>
-          </w:tcPr>
-          <w:p>
-            <w:pPr>
-              <w:rPr>
-                <w:sz w:val="18"/>
-                <w:szCs w:val="18"/>
-              </w:rPr>
-            </w:pPr>
-          </w:p>
-        </w:tc>
-        <w:tc>
-          <w:tcPr>
-            <w:tcW w:w="1870" w:type="dxa"/>
+            <w:tcW w:w="3347" w:type="dxa"/>
+          </w:tcPr>
+          <w:p>
+            <w:pPr>
+              <w:rPr>
+                <w:sz w:val="18"/>
+                <w:szCs w:val="18"/>
+              </w:rPr>
+            </w:pPr>
+          </w:p>
+        </w:tc>
+        <w:tc>
+          <w:tcPr>
+            <w:tcW w:w="1868" w:type="dxa"/>
           </w:tcPr>
           <w:p>
             <w:pPr>
@@ -989,20 +1102,20 @@
         </w:trPr>
         <w:tc>
           <w:tcPr>
-            <w:tcW w:w="935" w:type="dxa"/>
-          </w:tcPr>
-          <w:p>
-            <w:pPr>
-              <w:rPr>
-                <w:sz w:val="18"/>
-                <w:szCs w:val="18"/>
-              </w:rPr>
-            </w:pPr>
-          </w:p>
-        </w:tc>
-        <w:tc>
-          <w:tcPr>
-            <w:tcW w:w="935" w:type="dxa"/>
+            <w:tcW w:w="934" w:type="dxa"/>
+          </w:tcPr>
+          <w:p>
+            <w:pPr>
+              <w:rPr>
+                <w:sz w:val="18"/>
+                <w:szCs w:val="18"/>
+              </w:rPr>
+            </w:pPr>
+          </w:p>
+        </w:tc>
+        <w:tc>
+          <w:tcPr>
+            <w:tcW w:w="934" w:type="dxa"/>
           </w:tcPr>
           <w:p>
             <w:pPr>
@@ -1022,7 +1135,7 @@
         </w:tc>
         <w:tc>
           <w:tcPr>
-            <w:tcW w:w="1373" w:type="dxa"/>
+            <w:tcW w:w="1383" w:type="dxa"/>
           </w:tcPr>
           <w:p>
             <w:pPr>
@@ -1038,7 +1151,7 @@
               </w:rPr>
               <w:t>Waste</w:t>
             </w:r>
-            <w:ins w:id="43" w:author="Teboho Lekeno" w:date="2019-03-09T18:18:00Z">
+            <w:ins w:id="42" w:author="Teboho Lekeno" w:date="2019-03-09T18:18:00Z">
               <w:r>
                 <w:rPr>
                   <w:sz w:val="18"/>
@@ -1051,7 +1164,7 @@
         </w:tc>
         <w:tc>
           <w:tcPr>
-            <w:tcW w:w="1072" w:type="dxa"/>
+            <w:tcW w:w="884" w:type="dxa"/>
           </w:tcPr>
           <w:p>
             <w:pPr>
@@ -1071,37 +1184,42 @@
         </w:tc>
         <w:tc>
           <w:tcPr>
-            <w:tcW w:w="3165" w:type="dxa"/>
-          </w:tcPr>
-          <w:p>
-            <w:pPr>
-              <w:rPr>
-                <w:sz w:val="18"/>
-                <w:szCs w:val="18"/>
-              </w:rPr>
-            </w:pPr>
-            <w:ins w:id="44" w:author="Teboho Lekeno" w:date="2019-03-09T18:18:00Z">
-              <w:r>
-                <w:rPr>
-                  <w:sz w:val="18"/>
-                  <w:szCs w:val="18"/>
-                </w:rPr>
-                <w:t>This criteria will allow acceptance of waste due to its focus on remediation activities that will allow production to comply with the latest environmental standards.</w:t>
-              </w:r>
-            </w:ins>
-          </w:p>
-        </w:tc>
-        <w:tc>
-          <w:tcPr>
-            <w:tcW w:w="1870" w:type="dxa"/>
-          </w:tcPr>
-          <w:p>
-            <w:pPr>
-              <w:rPr>
-                <w:sz w:val="18"/>
-                <w:szCs w:val="18"/>
-              </w:rPr>
-            </w:pPr>
+            <w:tcW w:w="3347" w:type="dxa"/>
+          </w:tcPr>
+          <w:p>
+            <w:pPr>
+              <w:rPr>
+                <w:sz w:val="18"/>
+                <w:szCs w:val="18"/>
+              </w:rPr>
+            </w:pPr>
+            <w:r>
+              <w:rPr>
+                <w:sz w:val="18"/>
+                <w:szCs w:val="18"/>
+              </w:rPr>
+              <w:t>The duration will allow well application of remediation activities that will production to comply with latest environmental standards.</w:t>
+            </w:r>
+          </w:p>
+        </w:tc>
+        <w:tc>
+          <w:tcPr>
+            <w:tcW w:w="1868" w:type="dxa"/>
+          </w:tcPr>
+          <w:p>
+            <w:pPr>
+              <w:rPr>
+                <w:sz w:val="18"/>
+                <w:szCs w:val="18"/>
+              </w:rPr>
+            </w:pPr>
+            <w:r>
+              <w:rPr>
+                <w:sz w:val="18"/>
+                <w:szCs w:val="18"/>
+              </w:rPr>
+              <w:t>Project Support Officer</w:t>
+            </w:r>
           </w:p>
         </w:tc>
       </w:tr>
@@ -1111,20 +1229,20 @@
         </w:trPr>
         <w:tc>
           <w:tcPr>
-            <w:tcW w:w="935" w:type="dxa"/>
-          </w:tcPr>
-          <w:p>
-            <w:pPr>
-              <w:rPr>
-                <w:sz w:val="18"/>
-                <w:szCs w:val="18"/>
-              </w:rPr>
-            </w:pPr>
-          </w:p>
-        </w:tc>
-        <w:tc>
-          <w:tcPr>
-            <w:tcW w:w="935" w:type="dxa"/>
+            <w:tcW w:w="934" w:type="dxa"/>
+          </w:tcPr>
+          <w:p>
+            <w:pPr>
+              <w:rPr>
+                <w:sz w:val="18"/>
+                <w:szCs w:val="18"/>
+              </w:rPr>
+            </w:pPr>
+          </w:p>
+        </w:tc>
+        <w:tc>
+          <w:tcPr>
+            <w:tcW w:w="934" w:type="dxa"/>
           </w:tcPr>
           <w:p>
             <w:pPr>
@@ -1144,17 +1262,17 @@
         </w:tc>
         <w:tc>
           <w:tcPr>
-            <w:tcW w:w="1373" w:type="dxa"/>
-          </w:tcPr>
-          <w:p>
-            <w:pPr>
-              <w:rPr>
-                <w:sz w:val="18"/>
-                <w:szCs w:val="18"/>
-              </w:rPr>
-            </w:pPr>
-            <w:moveToRangeStart w:id="45" w:author="Teboho Lekeno" w:date="2019-03-09T18:18:00Z" w:name="move3047927"/>
-            <w:ins w:id="46" w:author="Teboho Lekeno" w:date="2019-03-09T18:18:00Z">
+            <w:tcW w:w="1383" w:type="dxa"/>
+          </w:tcPr>
+          <w:p>
+            <w:pPr>
+              <w:rPr>
+                <w:sz w:val="18"/>
+                <w:szCs w:val="18"/>
+              </w:rPr>
+            </w:pPr>
+            <w:moveToRangeStart w:id="43" w:author="Teboho Lekeno" w:date="2019-03-09T18:18:00Z" w:name="move3047927"/>
+            <w:ins w:id="44" w:author="Teboho Lekeno" w:date="2019-03-09T18:18:00Z">
               <w:r>
                 <w:rPr>
                   <w:sz w:val="18"/>
@@ -1163,12 +1281,12 @@
                 <w:t>Quality Assurance</w:t>
               </w:r>
             </w:ins>
-            <w:moveToRangeEnd w:id="45"/>
-          </w:p>
-        </w:tc>
-        <w:tc>
-          <w:tcPr>
-            <w:tcW w:w="1072" w:type="dxa"/>
+            <w:moveToRangeEnd w:id="43"/>
+          </w:p>
+        </w:tc>
+        <w:tc>
+          <w:tcPr>
+            <w:tcW w:w="884" w:type="dxa"/>
           </w:tcPr>
           <w:p>
             <w:pPr>
@@ -1188,37 +1306,42 @@
         </w:tc>
         <w:tc>
           <w:tcPr>
-            <w:tcW w:w="3165" w:type="dxa"/>
-          </w:tcPr>
-          <w:p>
-            <w:pPr>
-              <w:rPr>
-                <w:sz w:val="18"/>
-                <w:szCs w:val="18"/>
-              </w:rPr>
-            </w:pPr>
-            <w:ins w:id="47" w:author="Teboho Lekeno" w:date="2019-03-09T18:18:00Z">
-              <w:r>
-                <w:rPr>
-                  <w:sz w:val="18"/>
-                  <w:szCs w:val="18"/>
-                </w:rPr>
-                <w:t>Provides the measure of correctness, efficiency, maintainability etc. that will allow the stakeholders to make well-informed decisions.</w:t>
-              </w:r>
-            </w:ins>
-          </w:p>
-        </w:tc>
-        <w:tc>
-          <w:tcPr>
-            <w:tcW w:w="1870" w:type="dxa"/>
-          </w:tcPr>
-          <w:p>
-            <w:pPr>
-              <w:rPr>
-                <w:sz w:val="18"/>
-                <w:szCs w:val="18"/>
-              </w:rPr>
-            </w:pPr>
+            <w:tcW w:w="3347" w:type="dxa"/>
+          </w:tcPr>
+          <w:p>
+            <w:pPr>
+              <w:rPr>
+                <w:sz w:val="18"/>
+                <w:szCs w:val="18"/>
+              </w:rPr>
+            </w:pPr>
+            <w:r>
+              <w:rPr>
+                <w:sz w:val="18"/>
+                <w:szCs w:val="18"/>
+              </w:rPr>
+              <w:t>The duration is enough to allow measurement of correctness, efficiency, maintainability of the designs before implementation takes place.</w:t>
+            </w:r>
+          </w:p>
+        </w:tc>
+        <w:tc>
+          <w:tcPr>
+            <w:tcW w:w="1868" w:type="dxa"/>
+          </w:tcPr>
+          <w:p>
+            <w:pPr>
+              <w:rPr>
+                <w:sz w:val="18"/>
+                <w:szCs w:val="18"/>
+              </w:rPr>
+            </w:pPr>
+            <w:r>
+              <w:rPr>
+                <w:sz w:val="18"/>
+                <w:szCs w:val="18"/>
+              </w:rPr>
+              <w:t>Andy Johns</w:t>
+            </w:r>
           </w:p>
         </w:tc>
       </w:tr>
@@ -1228,20 +1351,20 @@
         </w:trPr>
         <w:tc>
           <w:tcPr>
-            <w:tcW w:w="935" w:type="dxa"/>
-          </w:tcPr>
-          <w:p>
-            <w:pPr>
-              <w:rPr>
-                <w:sz w:val="18"/>
-                <w:szCs w:val="18"/>
-              </w:rPr>
-            </w:pPr>
-          </w:p>
-        </w:tc>
-        <w:tc>
-          <w:tcPr>
-            <w:tcW w:w="935" w:type="dxa"/>
+            <w:tcW w:w="934" w:type="dxa"/>
+          </w:tcPr>
+          <w:p>
+            <w:pPr>
+              <w:rPr>
+                <w:sz w:val="18"/>
+                <w:szCs w:val="18"/>
+              </w:rPr>
+            </w:pPr>
+          </w:p>
+        </w:tc>
+        <w:tc>
+          <w:tcPr>
+            <w:tcW w:w="934" w:type="dxa"/>
           </w:tcPr>
           <w:p>
             <w:pPr>
@@ -1261,16 +1384,16 @@
         </w:tc>
         <w:tc>
           <w:tcPr>
-            <w:tcW w:w="1373" w:type="dxa"/>
-          </w:tcPr>
-          <w:p>
-            <w:pPr>
-              <w:rPr>
-                <w:sz w:val="18"/>
-                <w:szCs w:val="18"/>
-              </w:rPr>
-            </w:pPr>
-            <w:ins w:id="48" w:author="Teboho Lekeno" w:date="2019-03-09T18:18:00Z">
+            <w:tcW w:w="1383" w:type="dxa"/>
+          </w:tcPr>
+          <w:p>
+            <w:pPr>
+              <w:rPr>
+                <w:sz w:val="18"/>
+                <w:szCs w:val="18"/>
+              </w:rPr>
+            </w:pPr>
+            <w:ins w:id="45" w:author="Teboho Lekeno" w:date="2019-03-09T18:18:00Z">
               <w:r>
                 <w:rPr>
                   <w:sz w:val="18"/>
@@ -1283,7 +1406,7 @@
         </w:tc>
         <w:tc>
           <w:tcPr>
-            <w:tcW w:w="1072" w:type="dxa"/>
+            <w:tcW w:w="884" w:type="dxa"/>
           </w:tcPr>
           <w:p>
             <w:pPr>
@@ -1303,37 +1426,51 @@
         </w:tc>
         <w:tc>
           <w:tcPr>
-            <w:tcW w:w="3165" w:type="dxa"/>
-          </w:tcPr>
-          <w:p>
-            <w:pPr>
-              <w:rPr>
-                <w:sz w:val="18"/>
-                <w:szCs w:val="18"/>
-              </w:rPr>
-            </w:pPr>
-            <w:ins w:id="49" w:author="Teboho Lekeno" w:date="2019-03-09T18:18:00Z">
+            <w:tcW w:w="3347" w:type="dxa"/>
+          </w:tcPr>
+          <w:p>
+            <w:pPr>
+              <w:rPr>
+                <w:sz w:val="18"/>
+                <w:szCs w:val="18"/>
+              </w:rPr>
+            </w:pPr>
+            <w:r>
+              <w:rPr>
+                <w:sz w:val="18"/>
+                <w:szCs w:val="18"/>
+              </w:rPr>
+              <w:t>Will allow proper training</w:t>
+            </w:r>
+            <w:ins w:id="46" w:author="Teboho Lekeno" w:date="2019-03-09T18:18:00Z">
               <w:r>
                 <w:rPr>
                   <w:sz w:val="18"/>
                   <w:szCs w:val="18"/>
                 </w:rPr>
-                <w:t>Train construction subcontractors so that they meet specific requirements.</w:t>
+                <w:t xml:space="preserve"> subcontractors so that they meet specific requirements.</w:t>
               </w:r>
             </w:ins>
           </w:p>
         </w:tc>
         <w:tc>
           <w:tcPr>
-            <w:tcW w:w="1870" w:type="dxa"/>
-          </w:tcPr>
-          <w:p>
-            <w:pPr>
-              <w:rPr>
-                <w:sz w:val="18"/>
-                <w:szCs w:val="18"/>
-              </w:rPr>
-            </w:pPr>
+            <w:tcW w:w="1868" w:type="dxa"/>
+          </w:tcPr>
+          <w:p>
+            <w:pPr>
+              <w:rPr>
+                <w:sz w:val="18"/>
+                <w:szCs w:val="18"/>
+              </w:rPr>
+            </w:pPr>
+            <w:r>
+              <w:rPr>
+                <w:sz w:val="18"/>
+                <w:szCs w:val="18"/>
+              </w:rPr>
+              <w:t>Blantina Morake</w:t>
+            </w:r>
           </w:p>
         </w:tc>
       </w:tr>
@@ -1343,20 +1480,20 @@
         </w:trPr>
         <w:tc>
           <w:tcPr>
-            <w:tcW w:w="935" w:type="dxa"/>
-          </w:tcPr>
-          <w:p>
-            <w:pPr>
-              <w:rPr>
-                <w:sz w:val="18"/>
-                <w:szCs w:val="18"/>
-              </w:rPr>
-            </w:pPr>
-          </w:p>
-        </w:tc>
-        <w:tc>
-          <w:tcPr>
-            <w:tcW w:w="935" w:type="dxa"/>
+            <w:tcW w:w="934" w:type="dxa"/>
+          </w:tcPr>
+          <w:p>
+            <w:pPr>
+              <w:rPr>
+                <w:sz w:val="18"/>
+                <w:szCs w:val="18"/>
+              </w:rPr>
+            </w:pPr>
+          </w:p>
+        </w:tc>
+        <w:tc>
+          <w:tcPr>
+            <w:tcW w:w="934" w:type="dxa"/>
           </w:tcPr>
           <w:p>
             <w:pPr>
@@ -1376,16 +1513,16 @@
         </w:tc>
         <w:tc>
           <w:tcPr>
-            <w:tcW w:w="1373" w:type="dxa"/>
-          </w:tcPr>
-          <w:p>
-            <w:pPr>
-              <w:rPr>
-                <w:sz w:val="18"/>
-                <w:szCs w:val="18"/>
-              </w:rPr>
-            </w:pPr>
-            <w:ins w:id="50" w:author="Teboho Lekeno" w:date="2019-03-09T18:18:00Z">
+            <w:tcW w:w="1383" w:type="dxa"/>
+          </w:tcPr>
+          <w:p>
+            <w:pPr>
+              <w:rPr>
+                <w:sz w:val="18"/>
+                <w:szCs w:val="18"/>
+              </w:rPr>
+            </w:pPr>
+            <w:ins w:id="47" w:author="Teboho Lekeno" w:date="2019-03-09T18:18:00Z">
               <w:r>
                 <w:rPr>
                   <w:sz w:val="18"/>
@@ -1398,7 +1535,7 @@
         </w:tc>
         <w:tc>
           <w:tcPr>
-            <w:tcW w:w="1072" w:type="dxa"/>
+            <w:tcW w:w="884" w:type="dxa"/>
           </w:tcPr>
           <w:p>
             <w:pPr>
@@ -1418,39 +1555,46 @@
         </w:tc>
         <w:tc>
           <w:tcPr>
-            <w:tcW w:w="3165" w:type="dxa"/>
-          </w:tcPr>
-          <w:p>
-            <w:pPr>
-              <w:rPr>
-                <w:sz w:val="18"/>
-                <w:szCs w:val="18"/>
-              </w:rPr>
-            </w:pPr>
-            <w:ins w:id="51" w:author="Teboho Lekeno" w:date="2019-03-09T18:18:00Z">
-              <w:r>
-                <w:rPr>
-                  <w:sz w:val="18"/>
-                  <w:szCs w:val="18"/>
-                </w:rPr>
-                <w:t>Will ensure that all administrative and physical controls have been discovered and set up before construction commences.</w:t>
-              </w:r>
-            </w:ins>
-          </w:p>
-        </w:tc>
-        <w:tc>
-          <w:tcPr>
-            <w:tcW w:w="1870" w:type="dxa"/>
-          </w:tcPr>
-          <w:p>
-            <w:pPr>
-              <w:rPr>
-                <w:sz w:val="18"/>
-                <w:szCs w:val="18"/>
-              </w:rPr>
-            </w:pPr>
-          </w:p>
-        </w:tc>
+            <w:tcW w:w="3347" w:type="dxa"/>
+          </w:tcPr>
+          <w:p>
+            <w:pPr>
+              <w:rPr>
+                <w:sz w:val="18"/>
+                <w:szCs w:val="18"/>
+              </w:rPr>
+            </w:pPr>
+            <w:r>
+              <w:rPr>
+                <w:sz w:val="18"/>
+                <w:szCs w:val="18"/>
+              </w:rPr>
+              <w:t>The time will allow Andy to ensure that all administrative and physical control are obtained and set up before construction commence and to review quality again.</w:t>
+            </w:r>
+          </w:p>
+        </w:tc>
+        <w:tc>
+          <w:tcPr>
+            <w:tcW w:w="1868" w:type="dxa"/>
+          </w:tcPr>
+          <w:p>
+            <w:pPr>
+              <w:rPr>
+                <w:sz w:val="18"/>
+                <w:szCs w:val="18"/>
+              </w:rPr>
+            </w:pPr>
+            <w:r>
+              <w:rPr>
+                <w:sz w:val="18"/>
+                <w:szCs w:val="18"/>
+              </w:rPr>
+              <w:t>Andy Johns</w:t>
+            </w:r>
+          </w:p>
+        </w:tc>
+        <w:bookmarkStart w:id="48" w:name="_GoBack"/>
+        <w:bookmarkEnd w:id="48"/>
       </w:tr>
       <w:tr>
         <w:trPr>
@@ -1458,7 +1602,7 @@
         </w:trPr>
         <w:tc>
           <w:tcPr>
-            <w:tcW w:w="935" w:type="dxa"/>
+            <w:tcW w:w="934" w:type="dxa"/>
           </w:tcPr>
           <w:p>
             <w:pPr>
@@ -1478,20 +1622,20 @@
         </w:tc>
         <w:tc>
           <w:tcPr>
-            <w:tcW w:w="935" w:type="dxa"/>
-          </w:tcPr>
-          <w:p>
-            <w:pPr>
-              <w:rPr>
-                <w:sz w:val="18"/>
-                <w:szCs w:val="18"/>
-              </w:rPr>
-            </w:pPr>
-          </w:p>
-        </w:tc>
-        <w:tc>
-          <w:tcPr>
-            <w:tcW w:w="1373" w:type="dxa"/>
+            <w:tcW w:w="934" w:type="dxa"/>
+          </w:tcPr>
+          <w:p>
+            <w:pPr>
+              <w:rPr>
+                <w:sz w:val="18"/>
+                <w:szCs w:val="18"/>
+              </w:rPr>
+            </w:pPr>
+          </w:p>
+        </w:tc>
+        <w:tc>
+          <w:tcPr>
+            <w:tcW w:w="1383" w:type="dxa"/>
           </w:tcPr>
           <w:p>
             <w:pPr>
@@ -1511,7 +1655,7 @@
         </w:tc>
         <w:tc>
           <w:tcPr>
-            <w:tcW w:w="1072" w:type="dxa"/>
+            <w:tcW w:w="884" w:type="dxa"/>
           </w:tcPr>
           <w:p>
             <w:pPr>
@@ -1531,20 +1675,20 @@
         </w:tc>
         <w:tc>
           <w:tcPr>
-            <w:tcW w:w="3165" w:type="dxa"/>
-          </w:tcPr>
-          <w:p>
-            <w:pPr>
-              <w:rPr>
-                <w:sz w:val="18"/>
-                <w:szCs w:val="18"/>
-              </w:rPr>
-            </w:pPr>
-          </w:p>
-        </w:tc>
-        <w:tc>
-          <w:tcPr>
-            <w:tcW w:w="1870" w:type="dxa"/>
+            <w:tcW w:w="3347" w:type="dxa"/>
+          </w:tcPr>
+          <w:p>
+            <w:pPr>
+              <w:rPr>
+                <w:sz w:val="18"/>
+                <w:szCs w:val="18"/>
+              </w:rPr>
+            </w:pPr>
+          </w:p>
+        </w:tc>
+        <w:tc>
+          <w:tcPr>
+            <w:tcW w:w="1868" w:type="dxa"/>
           </w:tcPr>
           <w:p>
             <w:pPr>
@@ -1562,20 +1706,20 @@
         </w:trPr>
         <w:tc>
           <w:tcPr>
-            <w:tcW w:w="935" w:type="dxa"/>
-          </w:tcPr>
-          <w:p>
-            <w:pPr>
-              <w:rPr>
-                <w:sz w:val="18"/>
-                <w:szCs w:val="18"/>
-              </w:rPr>
-            </w:pPr>
-          </w:p>
-        </w:tc>
-        <w:tc>
-          <w:tcPr>
-            <w:tcW w:w="935" w:type="dxa"/>
+            <w:tcW w:w="934" w:type="dxa"/>
+          </w:tcPr>
+          <w:p>
+            <w:pPr>
+              <w:rPr>
+                <w:sz w:val="18"/>
+                <w:szCs w:val="18"/>
+              </w:rPr>
+            </w:pPr>
+          </w:p>
+        </w:tc>
+        <w:tc>
+          <w:tcPr>
+            <w:tcW w:w="934" w:type="dxa"/>
           </w:tcPr>
           <w:p>
             <w:pPr>
@@ -1595,7 +1739,7 @@
         </w:tc>
         <w:tc>
           <w:tcPr>
-            <w:tcW w:w="1373" w:type="dxa"/>
+            <w:tcW w:w="1383" w:type="dxa"/>
           </w:tcPr>
           <w:p>
             <w:pPr>
@@ -1615,41 +1759,55 @@
         </w:tc>
         <w:tc>
           <w:tcPr>
-            <w:tcW w:w="1072" w:type="dxa"/>
-          </w:tcPr>
-          <w:p>
-            <w:pPr>
-              <w:rPr>
-                <w:sz w:val="18"/>
-                <w:szCs w:val="18"/>
-              </w:rPr>
-            </w:pPr>
-          </w:p>
-        </w:tc>
-        <w:tc>
-          <w:tcPr>
-            <w:tcW w:w="3165" w:type="dxa"/>
-          </w:tcPr>
-          <w:p>
-            <w:pPr>
-              <w:rPr>
-                <w:sz w:val="18"/>
-                <w:szCs w:val="18"/>
-              </w:rPr>
-            </w:pPr>
-          </w:p>
-        </w:tc>
-        <w:tc>
-          <w:tcPr>
-            <w:tcW w:w="1870" w:type="dxa"/>
-          </w:tcPr>
-          <w:p>
-            <w:pPr>
-              <w:rPr>
-                <w:sz w:val="18"/>
-                <w:szCs w:val="18"/>
-              </w:rPr>
-            </w:pPr>
+            <w:tcW w:w="884" w:type="dxa"/>
+          </w:tcPr>
+          <w:p>
+            <w:pPr>
+              <w:rPr>
+                <w:sz w:val="18"/>
+                <w:szCs w:val="18"/>
+              </w:rPr>
+            </w:pPr>
+          </w:p>
+        </w:tc>
+        <w:tc>
+          <w:tcPr>
+            <w:tcW w:w="3347" w:type="dxa"/>
+          </w:tcPr>
+          <w:p>
+            <w:pPr>
+              <w:rPr>
+                <w:sz w:val="18"/>
+                <w:szCs w:val="18"/>
+              </w:rPr>
+            </w:pPr>
+            <w:r>
+              <w:rPr>
+                <w:sz w:val="18"/>
+                <w:szCs w:val="18"/>
+              </w:rPr>
+              <w:t>Will allow the controller to monitor the smoothness of the budget and schedule with time.</w:t>
+            </w:r>
+          </w:p>
+        </w:tc>
+        <w:tc>
+          <w:tcPr>
+            <w:tcW w:w="1868" w:type="dxa"/>
+          </w:tcPr>
+          <w:p>
+            <w:pPr>
+              <w:rPr>
+                <w:sz w:val="18"/>
+                <w:szCs w:val="18"/>
+              </w:rPr>
+            </w:pPr>
+            <w:r>
+              <w:rPr>
+                <w:sz w:val="18"/>
+                <w:szCs w:val="18"/>
+              </w:rPr>
+              <w:t>Jackie Whiley</w:t>
+            </w:r>
           </w:p>
         </w:tc>
       </w:tr>
@@ -1659,20 +1817,20 @@
         </w:trPr>
         <w:tc>
           <w:tcPr>
-            <w:tcW w:w="935" w:type="dxa"/>
-          </w:tcPr>
-          <w:p>
-            <w:pPr>
-              <w:rPr>
-                <w:sz w:val="18"/>
-                <w:szCs w:val="18"/>
-              </w:rPr>
-            </w:pPr>
-          </w:p>
-        </w:tc>
-        <w:tc>
-          <w:tcPr>
-            <w:tcW w:w="935" w:type="dxa"/>
+            <w:tcW w:w="934" w:type="dxa"/>
+          </w:tcPr>
+          <w:p>
+            <w:pPr>
+              <w:rPr>
+                <w:sz w:val="18"/>
+                <w:szCs w:val="18"/>
+              </w:rPr>
+            </w:pPr>
+          </w:p>
+        </w:tc>
+        <w:tc>
+          <w:tcPr>
+            <w:tcW w:w="934" w:type="dxa"/>
           </w:tcPr>
           <w:p>
             <w:pPr>
@@ -1692,7 +1850,7 @@
         </w:tc>
         <w:tc>
           <w:tcPr>
-            <w:tcW w:w="1373" w:type="dxa"/>
+            <w:tcW w:w="1383" w:type="dxa"/>
           </w:tcPr>
           <w:p>
             <w:pPr>
@@ -1712,41 +1870,62 @@
         </w:tc>
         <w:tc>
           <w:tcPr>
-            <w:tcW w:w="1072" w:type="dxa"/>
-          </w:tcPr>
-          <w:p>
-            <w:pPr>
-              <w:rPr>
-                <w:sz w:val="18"/>
-                <w:szCs w:val="18"/>
-              </w:rPr>
-            </w:pPr>
-          </w:p>
-        </w:tc>
-        <w:tc>
-          <w:tcPr>
-            <w:tcW w:w="3165" w:type="dxa"/>
-          </w:tcPr>
-          <w:p>
-            <w:pPr>
-              <w:rPr>
-                <w:sz w:val="18"/>
-                <w:szCs w:val="18"/>
-              </w:rPr>
-            </w:pPr>
-          </w:p>
-        </w:tc>
-        <w:tc>
-          <w:tcPr>
-            <w:tcW w:w="1870" w:type="dxa"/>
-          </w:tcPr>
-          <w:p>
-            <w:pPr>
-              <w:rPr>
-                <w:sz w:val="18"/>
-                <w:szCs w:val="18"/>
-              </w:rPr>
-            </w:pPr>
+            <w:tcW w:w="884" w:type="dxa"/>
+          </w:tcPr>
+          <w:p>
+            <w:pPr>
+              <w:rPr>
+                <w:sz w:val="18"/>
+                <w:szCs w:val="18"/>
+              </w:rPr>
+            </w:pPr>
+            <w:r>
+              <w:rPr>
+                <w:sz w:val="18"/>
+                <w:szCs w:val="18"/>
+              </w:rPr>
+              <w:t>10</w:t>
+            </w:r>
+          </w:p>
+        </w:tc>
+        <w:tc>
+          <w:tcPr>
+            <w:tcW w:w="3347" w:type="dxa"/>
+          </w:tcPr>
+          <w:p>
+            <w:pPr>
+              <w:rPr>
+                <w:sz w:val="18"/>
+                <w:szCs w:val="18"/>
+              </w:rPr>
+            </w:pPr>
+            <w:r>
+              <w:rPr>
+                <w:sz w:val="18"/>
+                <w:szCs w:val="18"/>
+              </w:rPr>
+              <w:t>This will allow Kabelo to keep track of the project and ensure contractors bide to the contract.</w:t>
+            </w:r>
+          </w:p>
+        </w:tc>
+        <w:tc>
+          <w:tcPr>
+            <w:tcW w:w="1868" w:type="dxa"/>
+          </w:tcPr>
+          <w:p>
+            <w:pPr>
+              <w:rPr>
+                <w:sz w:val="18"/>
+                <w:szCs w:val="18"/>
+              </w:rPr>
+            </w:pPr>
+            <w:r>
+              <w:rPr>
+                <w:sz w:val="18"/>
+                <w:szCs w:val="18"/>
+              </w:rPr>
+              <w:t>Kabelo Mohapi</w:t>
+            </w:r>
           </w:p>
         </w:tc>
       </w:tr>
@@ -1756,20 +1935,20 @@
         </w:trPr>
         <w:tc>
           <w:tcPr>
-            <w:tcW w:w="935" w:type="dxa"/>
-          </w:tcPr>
-          <w:p>
-            <w:pPr>
-              <w:rPr>
-                <w:sz w:val="18"/>
-                <w:szCs w:val="18"/>
-              </w:rPr>
-            </w:pPr>
-          </w:p>
-        </w:tc>
-        <w:tc>
-          <w:tcPr>
-            <w:tcW w:w="935" w:type="dxa"/>
+            <w:tcW w:w="934" w:type="dxa"/>
+          </w:tcPr>
+          <w:p>
+            <w:pPr>
+              <w:rPr>
+                <w:sz w:val="18"/>
+                <w:szCs w:val="18"/>
+              </w:rPr>
+            </w:pPr>
+          </w:p>
+        </w:tc>
+        <w:tc>
+          <w:tcPr>
+            <w:tcW w:w="934" w:type="dxa"/>
           </w:tcPr>
           <w:p>
             <w:pPr>
@@ -1789,7 +1968,7 @@
         </w:tc>
         <w:tc>
           <w:tcPr>
-            <w:tcW w:w="1373" w:type="dxa"/>
+            <w:tcW w:w="1383" w:type="dxa"/>
           </w:tcPr>
           <w:p>
             <w:pPr>
@@ -1809,7 +1988,7 @@
         </w:tc>
         <w:tc>
           <w:tcPr>
-            <w:tcW w:w="1072" w:type="dxa"/>
+            <w:tcW w:w="884" w:type="dxa"/>
           </w:tcPr>
           <w:p>
             <w:pPr>
@@ -1829,28 +2008,160 @@
         </w:tc>
         <w:tc>
           <w:tcPr>
-            <w:tcW w:w="3165" w:type="dxa"/>
-          </w:tcPr>
-          <w:p>
-            <w:pPr>
-              <w:rPr>
-                <w:sz w:val="18"/>
-                <w:szCs w:val="18"/>
-              </w:rPr>
-            </w:pPr>
-          </w:p>
-        </w:tc>
-        <w:tc>
-          <w:tcPr>
-            <w:tcW w:w="1870" w:type="dxa"/>
-          </w:tcPr>
-          <w:p>
-            <w:pPr>
-              <w:rPr>
-                <w:sz w:val="18"/>
-                <w:szCs w:val="18"/>
-              </w:rPr>
-            </w:pPr>
+            <w:tcW w:w="3347" w:type="dxa"/>
+          </w:tcPr>
+          <w:p>
+            <w:pPr>
+              <w:rPr>
+                <w:sz w:val="18"/>
+                <w:szCs w:val="18"/>
+              </w:rPr>
+            </w:pPr>
+            <w:r>
+              <w:rPr>
+                <w:sz w:val="18"/>
+                <w:szCs w:val="18"/>
+              </w:rPr>
+              <w:t>A single day will be enough to pass the message of how communication during project span will be conducted.</w:t>
+            </w:r>
+          </w:p>
+        </w:tc>
+        <w:tc>
+          <w:tcPr>
+            <w:tcW w:w="1868" w:type="dxa"/>
+          </w:tcPr>
+          <w:p>
+            <w:pPr>
+              <w:rPr>
+                <w:sz w:val="18"/>
+                <w:szCs w:val="18"/>
+              </w:rPr>
+            </w:pPr>
+            <w:r>
+              <w:rPr>
+                <w:sz w:val="18"/>
+                <w:szCs w:val="18"/>
+              </w:rPr>
+              <w:t>Project Support Officer</w:t>
+            </w:r>
+          </w:p>
+        </w:tc>
+      </w:tr>
+      <w:tr>
+        <w:trPr>
+          <w:trHeight w:val="332"/>
+        </w:trPr>
+        <w:tc>
+          <w:tcPr>
+            <w:tcW w:w="934" w:type="dxa"/>
+          </w:tcPr>
+          <w:p>
+            <w:pPr>
+              <w:rPr>
+                <w:sz w:val="18"/>
+                <w:szCs w:val="18"/>
+              </w:rPr>
+            </w:pPr>
+          </w:p>
+        </w:tc>
+        <w:tc>
+          <w:tcPr>
+            <w:tcW w:w="934" w:type="dxa"/>
+          </w:tcPr>
+          <w:p>
+            <w:pPr>
+              <w:rPr>
+                <w:sz w:val="18"/>
+                <w:szCs w:val="18"/>
+              </w:rPr>
+            </w:pPr>
+            <w:r>
+              <w:rPr>
+                <w:sz w:val="18"/>
+                <w:szCs w:val="18"/>
+              </w:rPr>
+              <w:t>X</w:t>
+            </w:r>
+          </w:p>
+        </w:tc>
+        <w:tc>
+          <w:tcPr>
+            <w:tcW w:w="1383" w:type="dxa"/>
+          </w:tcPr>
+          <w:p>
+            <w:pPr>
+              <w:rPr>
+                <w:sz w:val="18"/>
+                <w:szCs w:val="18"/>
+              </w:rPr>
+            </w:pPr>
+            <w:r>
+              <w:rPr>
+                <w:sz w:val="18"/>
+                <w:szCs w:val="18"/>
+              </w:rPr>
+              <w:t>Support Services</w:t>
+            </w:r>
+          </w:p>
+        </w:tc>
+        <w:tc>
+          <w:tcPr>
+            <w:tcW w:w="884" w:type="dxa"/>
+          </w:tcPr>
+          <w:p>
+            <w:pPr>
+              <w:rPr>
+                <w:sz w:val="18"/>
+                <w:szCs w:val="18"/>
+              </w:rPr>
+            </w:pPr>
+            <w:r>
+              <w:rPr>
+                <w:sz w:val="18"/>
+                <w:szCs w:val="18"/>
+              </w:rPr>
+              <w:t>39</w:t>
+            </w:r>
+          </w:p>
+        </w:tc>
+        <w:tc>
+          <w:tcPr>
+            <w:tcW w:w="3347" w:type="dxa"/>
+          </w:tcPr>
+          <w:p>
+            <w:pPr>
+              <w:rPr>
+                <w:sz w:val="18"/>
+                <w:szCs w:val="18"/>
+              </w:rPr>
+            </w:pPr>
+            <w:r>
+              <w:rPr>
+                <w:sz w:val="18"/>
+                <w:szCs w:val="18"/>
+              </w:rPr>
+              <w:t>Will allow support service to be conducted through the entire design phase which will be used assist stakeholders with problems related to work and social life.</w:t>
+            </w:r>
+          </w:p>
+        </w:tc>
+        <w:tc>
+          <w:tcPr>
+            <w:tcW w:w="1868" w:type="dxa"/>
+          </w:tcPr>
+          <w:p>
+            <w:pPr>
+              <w:rPr>
+                <w:sz w:val="18"/>
+                <w:szCs w:val="18"/>
+              </w:rPr>
+            </w:pPr>
+            <w:r>
+              <w:rPr>
+                <w:sz w:val="18"/>
+                <w:szCs w:val="18"/>
+              </w:rPr>
+              <w:t>Project Support Officer</w:t>
+            </w:r>
           </w:p>
         </w:tc>
       </w:tr>
@@ -1860,20 +2171,20 @@
         </w:trPr>
         <w:tc>
           <w:tcPr>
-            <w:tcW w:w="935" w:type="dxa"/>
-          </w:tcPr>
-          <w:p>
-            <w:pPr>
-              <w:rPr>
-                <w:sz w:val="18"/>
-                <w:szCs w:val="18"/>
-              </w:rPr>
-            </w:pPr>
-          </w:p>
-        </w:tc>
-        <w:tc>
-          <w:tcPr>
-            <w:tcW w:w="935" w:type="dxa"/>
+            <w:tcW w:w="934" w:type="dxa"/>
+          </w:tcPr>
+          <w:p>
+            <w:pPr>
+              <w:rPr>
+                <w:sz w:val="18"/>
+                <w:szCs w:val="18"/>
+              </w:rPr>
+            </w:pPr>
+          </w:p>
+        </w:tc>
+        <w:tc>
+          <w:tcPr>
+            <w:tcW w:w="934" w:type="dxa"/>
           </w:tcPr>
           <w:p>
             <w:pPr>
@@ -1893,68 +2204,96 @@
         </w:tc>
         <w:tc>
           <w:tcPr>
-            <w:tcW w:w="1373" w:type="dxa"/>
-          </w:tcPr>
-          <w:p>
-            <w:pPr>
-              <w:rPr>
-                <w:sz w:val="18"/>
-                <w:szCs w:val="18"/>
-              </w:rPr>
-            </w:pPr>
-            <w:r>
-              <w:rPr>
-                <w:sz w:val="18"/>
-                <w:szCs w:val="18"/>
-              </w:rPr>
-              <w:t>Support Services</w:t>
-            </w:r>
-          </w:p>
-        </w:tc>
-        <w:tc>
-          <w:tcPr>
-            <w:tcW w:w="1072" w:type="dxa"/>
-          </w:tcPr>
-          <w:p>
-            <w:pPr>
-              <w:rPr>
-                <w:sz w:val="18"/>
-                <w:szCs w:val="18"/>
-              </w:rPr>
-            </w:pPr>
-            <w:r>
-              <w:rPr>
-                <w:sz w:val="18"/>
-                <w:szCs w:val="18"/>
-              </w:rPr>
-              <w:t>39</w:t>
-            </w:r>
-          </w:p>
-        </w:tc>
-        <w:tc>
-          <w:tcPr>
-            <w:tcW w:w="3165" w:type="dxa"/>
-          </w:tcPr>
-          <w:p>
-            <w:pPr>
-              <w:rPr>
-                <w:sz w:val="18"/>
-                <w:szCs w:val="18"/>
-              </w:rPr>
-            </w:pPr>
-          </w:p>
-        </w:tc>
-        <w:tc>
-          <w:tcPr>
-            <w:tcW w:w="1870" w:type="dxa"/>
-          </w:tcPr>
-          <w:p>
-            <w:pPr>
-              <w:rPr>
-                <w:sz w:val="18"/>
-                <w:szCs w:val="18"/>
-              </w:rPr>
-            </w:pPr>
+            <w:tcW w:w="1383" w:type="dxa"/>
+          </w:tcPr>
+          <w:p>
+            <w:pPr>
+              <w:rPr>
+                <w:sz w:val="18"/>
+                <w:szCs w:val="18"/>
+              </w:rPr>
+            </w:pPr>
+            <w:r>
+              <w:rPr>
+                <w:sz w:val="18"/>
+                <w:szCs w:val="18"/>
+              </w:rPr>
+              <w:t>Complete Production Train Inspection</w:t>
+            </w:r>
+          </w:p>
+        </w:tc>
+        <w:tc>
+          <w:tcPr>
+            <w:tcW w:w="884" w:type="dxa"/>
+          </w:tcPr>
+          <w:p>
+            <w:pPr>
+              <w:rPr>
+                <w:sz w:val="18"/>
+                <w:szCs w:val="18"/>
+              </w:rPr>
+            </w:pPr>
+            <w:r>
+              <w:rPr>
+                <w:sz w:val="18"/>
+                <w:szCs w:val="18"/>
+              </w:rPr>
+              <w:t>5</w:t>
+            </w:r>
+          </w:p>
+        </w:tc>
+        <w:tc>
+          <w:tcPr>
+            <w:tcW w:w="3347" w:type="dxa"/>
+          </w:tcPr>
+          <w:p>
+            <w:pPr>
+              <w:rPr>
+                <w:sz w:val="18"/>
+                <w:szCs w:val="18"/>
+              </w:rPr>
+            </w:pPr>
+            <w:r>
+              <w:rPr>
+                <w:sz w:val="18"/>
+                <w:szCs w:val="18"/>
+              </w:rPr>
+              <w:t>Will al</w:t>
+            </w:r>
+            <w:r>
+              <w:rPr>
+                <w:sz w:val="18"/>
+                <w:szCs w:val="18"/>
+              </w:rPr>
+              <w:t>low full inspection of the train</w:t>
+            </w:r>
+            <w:r>
+              <w:rPr>
+                <w:sz w:val="18"/>
+                <w:szCs w:val="18"/>
+              </w:rPr>
+              <w:t xml:space="preserve"> shop before final approval commence.</w:t>
+            </w:r>
+          </w:p>
+        </w:tc>
+        <w:tc>
+          <w:tcPr>
+            <w:tcW w:w="1868" w:type="dxa"/>
+          </w:tcPr>
+          <w:p>
+            <w:pPr>
+              <w:rPr>
+                <w:sz w:val="18"/>
+                <w:szCs w:val="18"/>
+              </w:rPr>
+            </w:pPr>
+            <w:r>
+              <w:rPr>
+                <w:sz w:val="18"/>
+                <w:szCs w:val="18"/>
+              </w:rPr>
+              <w:t>Andy Johns</w:t>
+            </w:r>
           </w:p>
         </w:tc>
       </w:tr>
@@ -1964,20 +2303,20 @@
         </w:trPr>
         <w:tc>
           <w:tcPr>
-            <w:tcW w:w="935" w:type="dxa"/>
-          </w:tcPr>
-          <w:p>
-            <w:pPr>
-              <w:rPr>
-                <w:sz w:val="18"/>
-                <w:szCs w:val="18"/>
-              </w:rPr>
-            </w:pPr>
-          </w:p>
-        </w:tc>
-        <w:tc>
-          <w:tcPr>
-            <w:tcW w:w="935" w:type="dxa"/>
+            <w:tcW w:w="934" w:type="dxa"/>
+          </w:tcPr>
+          <w:p>
+            <w:pPr>
+              <w:rPr>
+                <w:sz w:val="18"/>
+                <w:szCs w:val="18"/>
+              </w:rPr>
+            </w:pPr>
+          </w:p>
+        </w:tc>
+        <w:tc>
+          <w:tcPr>
+            <w:tcW w:w="934" w:type="dxa"/>
           </w:tcPr>
           <w:p>
             <w:pPr>
@@ -1997,27 +2336,41 @@
         </w:tc>
         <w:tc>
           <w:tcPr>
-            <w:tcW w:w="1373" w:type="dxa"/>
-          </w:tcPr>
-          <w:p>
-            <w:pPr>
-              <w:rPr>
-                <w:sz w:val="18"/>
-                <w:szCs w:val="18"/>
-              </w:rPr>
-            </w:pPr>
-            <w:r>
-              <w:rPr>
-                <w:sz w:val="18"/>
-                <w:szCs w:val="18"/>
-              </w:rPr>
-              <w:t>Complete Production Train Inspection</w:t>
-            </w:r>
-          </w:p>
-        </w:tc>
-        <w:tc>
-          <w:tcPr>
-            <w:tcW w:w="1072" w:type="dxa"/>
+            <w:tcW w:w="1383" w:type="dxa"/>
+          </w:tcPr>
+          <w:p>
+            <w:pPr>
+              <w:rPr>
+                <w:sz w:val="18"/>
+                <w:szCs w:val="18"/>
+              </w:rPr>
+            </w:pPr>
+            <w:r>
+              <w:rPr>
+                <w:sz w:val="18"/>
+                <w:szCs w:val="18"/>
+              </w:rPr>
+              <w:t xml:space="preserve">Paint </w:t>
+            </w:r>
+            <w:r>
+              <w:rPr>
+                <w:sz w:val="18"/>
+                <w:szCs w:val="18"/>
+              </w:rPr>
+              <w:t xml:space="preserve">Shop </w:t>
+            </w:r>
+            <w:r>
+              <w:rPr>
+                <w:sz w:val="18"/>
+                <w:szCs w:val="18"/>
+              </w:rPr>
+              <w:t>Inspection</w:t>
+            </w:r>
+          </w:p>
+        </w:tc>
+        <w:tc>
+          <w:tcPr>
+            <w:tcW w:w="884" w:type="dxa"/>
           </w:tcPr>
           <w:p>
             <w:pPr>
@@ -2037,146 +2390,49 @@
         </w:tc>
         <w:tc>
           <w:tcPr>
-            <w:tcW w:w="3165" w:type="dxa"/>
-          </w:tcPr>
-          <w:p>
-            <w:pPr>
-              <w:rPr>
-                <w:sz w:val="18"/>
-                <w:szCs w:val="18"/>
-              </w:rPr>
-            </w:pPr>
-          </w:p>
-        </w:tc>
-        <w:tc>
-          <w:tcPr>
-            <w:tcW w:w="1870" w:type="dxa"/>
-          </w:tcPr>
-          <w:p>
-            <w:pPr>
-              <w:rPr>
-                <w:sz w:val="18"/>
-                <w:szCs w:val="18"/>
-              </w:rPr>
-            </w:pPr>
-          </w:p>
-        </w:tc>
-      </w:tr>
-      <w:tr>
-        <w:trPr>
-          <w:trHeight w:val="112"/>
-        </w:trPr>
-        <w:tc>
-          <w:tcPr>
-            <w:tcW w:w="935" w:type="dxa"/>
-          </w:tcPr>
-          <w:p>
-            <w:pPr>
-              <w:rPr>
-                <w:sz w:val="18"/>
-                <w:szCs w:val="18"/>
-              </w:rPr>
-            </w:pPr>
-          </w:p>
-        </w:tc>
-        <w:tc>
-          <w:tcPr>
-            <w:tcW w:w="935" w:type="dxa"/>
-          </w:tcPr>
-          <w:p>
-            <w:pPr>
-              <w:rPr>
-                <w:sz w:val="18"/>
-                <w:szCs w:val="18"/>
-              </w:rPr>
-            </w:pPr>
-            <w:r>
-              <w:rPr>
-                <w:sz w:val="18"/>
-                <w:szCs w:val="18"/>
-              </w:rPr>
-              <w:t>X</w:t>
-            </w:r>
-          </w:p>
-        </w:tc>
-        <w:tc>
-          <w:tcPr>
-            <w:tcW w:w="1373" w:type="dxa"/>
-          </w:tcPr>
-          <w:p>
-            <w:pPr>
-              <w:rPr>
-                <w:sz w:val="18"/>
-                <w:szCs w:val="18"/>
-              </w:rPr>
-            </w:pPr>
-            <w:r>
-              <w:rPr>
-                <w:sz w:val="18"/>
-                <w:szCs w:val="18"/>
-              </w:rPr>
-              <w:t xml:space="preserve">Paint </w:t>
-            </w:r>
-            <w:r>
-              <w:rPr>
-                <w:sz w:val="18"/>
-                <w:szCs w:val="18"/>
-              </w:rPr>
-              <w:t xml:space="preserve">Shop </w:t>
-            </w:r>
-            <w:r>
-              <w:rPr>
-                <w:sz w:val="18"/>
-                <w:szCs w:val="18"/>
-              </w:rPr>
-              <w:t>Inspection</w:t>
-            </w:r>
-          </w:p>
-        </w:tc>
-        <w:tc>
-          <w:tcPr>
-            <w:tcW w:w="1072" w:type="dxa"/>
-          </w:tcPr>
-          <w:p>
-            <w:pPr>
-              <w:rPr>
-                <w:sz w:val="18"/>
-                <w:szCs w:val="18"/>
-              </w:rPr>
-            </w:pPr>
-            <w:r>
-              <w:rPr>
-                <w:sz w:val="18"/>
-                <w:szCs w:val="18"/>
-              </w:rPr>
-              <w:t>5</w:t>
-            </w:r>
-          </w:p>
-        </w:tc>
-        <w:tc>
-          <w:tcPr>
-            <w:tcW w:w="3165" w:type="dxa"/>
-          </w:tcPr>
-          <w:p>
-            <w:pPr>
-              <w:rPr>
-                <w:sz w:val="18"/>
-                <w:szCs w:val="18"/>
-              </w:rPr>
-            </w:pPr>
-          </w:p>
-        </w:tc>
-        <w:tc>
-          <w:tcPr>
-            <w:tcW w:w="1870" w:type="dxa"/>
-          </w:tcPr>
-          <w:p>
-            <w:pPr>
-              <w:rPr>
-                <w:sz w:val="18"/>
-                <w:szCs w:val="18"/>
-              </w:rPr>
-            </w:pPr>
+            <w:tcW w:w="3347" w:type="dxa"/>
+          </w:tcPr>
+          <w:p>
+            <w:pPr>
+              <w:rPr>
+                <w:sz w:val="18"/>
+                <w:szCs w:val="18"/>
+              </w:rPr>
+            </w:pPr>
+            <w:r>
+              <w:rPr>
+                <w:sz w:val="18"/>
+                <w:szCs w:val="18"/>
+              </w:rPr>
+              <w:t xml:space="preserve">Will allow full inspection of the paint </w:t>
+            </w:r>
+            <w:r>
+              <w:rPr>
+                <w:sz w:val="18"/>
+                <w:szCs w:val="18"/>
+              </w:rPr>
+              <w:t>shop before final approval commence.</w:t>
+            </w:r>
+          </w:p>
+        </w:tc>
+        <w:tc>
+          <w:tcPr>
+            <w:tcW w:w="1868" w:type="dxa"/>
+          </w:tcPr>
+          <w:p>
+            <w:pPr>
+              <w:rPr>
+                <w:sz w:val="18"/>
+                <w:szCs w:val="18"/>
+              </w:rPr>
+            </w:pPr>
+            <w:r>
+              <w:rPr>
+                <w:sz w:val="18"/>
+                <w:szCs w:val="18"/>
+              </w:rPr>
+              <w:t>Andy Johns</w:t>
+            </w:r>
           </w:p>
         </w:tc>
       </w:tr>
@@ -2186,20 +2442,20 @@
         </w:trPr>
         <w:tc>
           <w:tcPr>
-            <w:tcW w:w="935" w:type="dxa"/>
-          </w:tcPr>
-          <w:p>
-            <w:pPr>
-              <w:rPr>
-                <w:sz w:val="18"/>
-                <w:szCs w:val="18"/>
-              </w:rPr>
-            </w:pPr>
-          </w:p>
-        </w:tc>
-        <w:tc>
-          <w:tcPr>
-            <w:tcW w:w="935" w:type="dxa"/>
+            <w:tcW w:w="934" w:type="dxa"/>
+          </w:tcPr>
+          <w:p>
+            <w:pPr>
+              <w:rPr>
+                <w:sz w:val="18"/>
+                <w:szCs w:val="18"/>
+              </w:rPr>
+            </w:pPr>
+          </w:p>
+        </w:tc>
+        <w:tc>
+          <w:tcPr>
+            <w:tcW w:w="934" w:type="dxa"/>
           </w:tcPr>
           <w:p>
             <w:pPr>
@@ -2219,7 +2475,7 @@
         </w:tc>
         <w:tc>
           <w:tcPr>
-            <w:tcW w:w="1373" w:type="dxa"/>
+            <w:tcW w:w="1383" w:type="dxa"/>
           </w:tcPr>
           <w:p>
             <w:pPr>
@@ -2239,7 +2495,7 @@
         </w:tc>
         <w:tc>
           <w:tcPr>
-            <w:tcW w:w="1072" w:type="dxa"/>
+            <w:tcW w:w="884" w:type="dxa"/>
           </w:tcPr>
           <w:p>
             <w:pPr>
@@ -2259,51 +2515,79 @@
         </w:tc>
         <w:tc>
           <w:tcPr>
-            <w:tcW w:w="3165" w:type="dxa"/>
-          </w:tcPr>
-          <w:p>
-            <w:pPr>
-              <w:rPr>
-                <w:sz w:val="18"/>
-                <w:szCs w:val="18"/>
-              </w:rPr>
-            </w:pPr>
-          </w:p>
-        </w:tc>
-        <w:tc>
-          <w:tcPr>
-            <w:tcW w:w="1870" w:type="dxa"/>
-          </w:tcPr>
-          <w:p>
-            <w:pPr>
-              <w:rPr>
-                <w:sz w:val="18"/>
-                <w:szCs w:val="18"/>
-              </w:rPr>
-            </w:pPr>
+            <w:tcW w:w="3347" w:type="dxa"/>
+          </w:tcPr>
+          <w:p>
+            <w:pPr>
+              <w:rPr>
+                <w:sz w:val="18"/>
+                <w:szCs w:val="18"/>
+              </w:rPr>
+            </w:pPr>
+            <w:r>
+              <w:rPr>
+                <w:sz w:val="18"/>
+                <w:szCs w:val="18"/>
+              </w:rPr>
+              <w:t>Will al</w:t>
+            </w:r>
+            <w:r>
+              <w:rPr>
+                <w:sz w:val="18"/>
+                <w:szCs w:val="18"/>
+              </w:rPr>
+              <w:t>low proper inspection of the building</w:t>
+            </w:r>
+            <w:r>
+              <w:rPr>
+                <w:sz w:val="18"/>
+                <w:szCs w:val="18"/>
+              </w:rPr>
+              <w:t xml:space="preserve"> before final approval commence.</w:t>
+            </w:r>
+          </w:p>
+        </w:tc>
+        <w:tc>
+          <w:tcPr>
+            <w:tcW w:w="1868" w:type="dxa"/>
+          </w:tcPr>
+          <w:p>
+            <w:pPr>
+              <w:rPr>
+                <w:sz w:val="18"/>
+                <w:szCs w:val="18"/>
+              </w:rPr>
+            </w:pPr>
+            <w:r>
+              <w:rPr>
+                <w:sz w:val="18"/>
+                <w:szCs w:val="18"/>
+              </w:rPr>
+              <w:t>Andy Johns</w:t>
+            </w:r>
           </w:p>
         </w:tc>
       </w:tr>
       <w:tr>
         <w:trPr>
-          <w:trHeight w:val="112"/>
+          <w:trHeight w:val="440"/>
         </w:trPr>
         <w:tc>
           <w:tcPr>
-            <w:tcW w:w="935" w:type="dxa"/>
-          </w:tcPr>
-          <w:p>
-            <w:pPr>
-              <w:rPr>
-                <w:sz w:val="18"/>
-                <w:szCs w:val="18"/>
-              </w:rPr>
-            </w:pPr>
-          </w:p>
-        </w:tc>
-        <w:tc>
-          <w:tcPr>
-            <w:tcW w:w="935" w:type="dxa"/>
+            <w:tcW w:w="934" w:type="dxa"/>
+          </w:tcPr>
+          <w:p>
+            <w:pPr>
+              <w:rPr>
+                <w:sz w:val="18"/>
+                <w:szCs w:val="18"/>
+              </w:rPr>
+            </w:pPr>
+          </w:p>
+        </w:tc>
+        <w:tc>
+          <w:tcPr>
+            <w:tcW w:w="934" w:type="dxa"/>
           </w:tcPr>
           <w:p>
             <w:pPr>
@@ -2323,7 +2607,7 @@
         </w:tc>
         <w:tc>
           <w:tcPr>
-            <w:tcW w:w="1373" w:type="dxa"/>
+            <w:tcW w:w="1383" w:type="dxa"/>
           </w:tcPr>
           <w:p>
             <w:pPr>
@@ -2343,7 +2627,7 @@
         </w:tc>
         <w:tc>
           <w:tcPr>
-            <w:tcW w:w="1072" w:type="dxa"/>
+            <w:tcW w:w="884" w:type="dxa"/>
           </w:tcPr>
           <w:p>
             <w:pPr>
@@ -2363,36 +2647,47 @@
         </w:tc>
         <w:tc>
           <w:tcPr>
-            <w:tcW w:w="3165" w:type="dxa"/>
-          </w:tcPr>
-          <w:p>
-            <w:pPr>
-              <w:rPr>
-                <w:sz w:val="18"/>
-                <w:szCs w:val="18"/>
-              </w:rPr>
-            </w:pPr>
-          </w:p>
-        </w:tc>
-        <w:tc>
-          <w:tcPr>
-            <w:tcW w:w="1870" w:type="dxa"/>
-          </w:tcPr>
-          <w:p>
-            <w:pPr>
-              <w:rPr>
-                <w:sz w:val="18"/>
-                <w:szCs w:val="18"/>
-              </w:rPr>
-            </w:pPr>
+            <w:tcW w:w="3347" w:type="dxa"/>
+          </w:tcPr>
+          <w:p>
+            <w:pPr>
+              <w:rPr>
+                <w:sz w:val="18"/>
+                <w:szCs w:val="18"/>
+              </w:rPr>
+            </w:pPr>
+            <w:r>
+              <w:rPr>
+                <w:sz w:val="18"/>
+                <w:szCs w:val="18"/>
+              </w:rPr>
+              <w:t>Since the inspection were performed final approval be conducted quickly with results already known.</w:t>
+            </w:r>
+          </w:p>
+        </w:tc>
+        <w:tc>
+          <w:tcPr>
+            <w:tcW w:w="1868" w:type="dxa"/>
+          </w:tcPr>
+          <w:p>
+            <w:pPr>
+              <w:rPr>
+                <w:sz w:val="18"/>
+                <w:szCs w:val="18"/>
+              </w:rPr>
+            </w:pPr>
+            <w:r>
+              <w:rPr>
+                <w:sz w:val="18"/>
+                <w:szCs w:val="18"/>
+              </w:rPr>
+              <w:t>Local Inspection Authority</w:t>
+            </w:r>
           </w:p>
         </w:tc>
       </w:tr>
     </w:tbl>
-    <w:p>
-      <w:bookmarkStart w:id="52" w:name="_GoBack"/>
-      <w:bookmarkEnd w:id="52"/>
-    </w:p>
+    <w:p/>
     <w:sectPr>
       <w:pgSz w:w="12240" w:h="15840"/>
       <w:pgMar w:top="1440" w:right="1440" w:bottom="1440" w:left="1440" w:header="720" w:footer="720" w:gutter="0"/>

</xml_diff>